<commit_message>
worked on login and registration api
</commit_message>
<xml_diff>
--- a/Documents/StevensLiveApiDoc.docx
+++ b/Documents/StevensLiveApiDoc.docx
@@ -32,23 +32,7 @@
         <w:jc w:val="center"/>
       </w:pPr>
       <w:r>
-        <w:t xml:space="preserve">First Draft </w:t>
-      </w:r>
-      <w:proofErr w:type="gramStart"/>
-      <w:r>
-        <w:t>For</w:t>
-      </w:r>
-      <w:proofErr w:type="gramEnd"/>
-      <w:r>
-        <w:t xml:space="preserve"> </w:t>
-      </w:r>
-      <w:proofErr w:type="spellStart"/>
-      <w:r>
-        <w:t>Api</w:t>
-      </w:r>
-      <w:proofErr w:type="spellEnd"/>
-      <w:r>
-        <w:t xml:space="preserve"> Document</w:t>
+        <w:t>First Draft For Api Document</w:t>
       </w:r>
     </w:p>
     <w:p>
@@ -56,10 +40,7 @@
         <w:jc w:val="center"/>
       </w:pPr>
       <w:r>
-        <w:t xml:space="preserve">Last updated on - </w:t>
-      </w:r>
-      <w:r>
-        <w:t>03/01/2017</w:t>
+        <w:t>Last updated on - 03/01/2017</w:t>
       </w:r>
     </w:p>
     <w:p/>
@@ -70,10 +51,7 @@
     </w:p>
     <w:p>
       <w:r>
-        <w:t>The document describes the required AP</w:t>
-      </w:r>
-      <w:r>
-        <w:t>I’s for Stevens Live.</w:t>
+        <w:t>The document describes the required API’s for Stevens Live.</w:t>
       </w:r>
     </w:p>
     <w:p/>
@@ -94,62 +72,27 @@
     </w:p>
     <w:p>
       <w:r>
-        <w:t>&lt;METHOD&gt; &lt;</w:t>
-      </w:r>
-      <w:r>
-        <w:t>Resource – Path&gt; HTTP/1.1</w:t>
+        <w:t>&lt;METHOD&gt; &lt;Resource – Path&gt; HTTP/1.1</w:t>
       </w:r>
     </w:p>
     <w:p>
       <w:r>
-        <w:t>HOST: &lt;</w:t>
-      </w:r>
-      <w:proofErr w:type="spellStart"/>
-      <w:r>
-        <w:t>Api</w:t>
-      </w:r>
-      <w:proofErr w:type="spellEnd"/>
-      <w:r>
-        <w:t>-host&gt;</w:t>
+        <w:t>HOST: &lt;Api-host&gt;</w:t>
       </w:r>
     </w:p>
     <w:p>
       <w:r>
-        <w:t>Content -Type: application/x-www-form-</w:t>
-      </w:r>
-      <w:proofErr w:type="spellStart"/>
-      <w:r>
-        <w:t>urlencoded</w:t>
-      </w:r>
-      <w:proofErr w:type="spellEnd"/>
-      <w:r>
-        <w:t>; charset=UTF-8</w:t>
+        <w:t>Content -Type: application/x-www-form-urlencoded; charset=UTF-8</w:t>
       </w:r>
     </w:p>
     <w:p>
       <w:r>
-        <w:t>Content-Length:  &lt;</w:t>
-      </w:r>
-      <w:proofErr w:type="spellStart"/>
-      <w:r>
-        <w:t>Param</w:t>
-      </w:r>
-      <w:proofErr w:type="spellEnd"/>
-      <w:r>
-        <w:t>- String-Length&gt;</w:t>
+        <w:t>Content-Length:  &lt;Param- String-Length&gt;</w:t>
       </w:r>
     </w:p>
     <w:p>
       <w:r>
-        <w:t>User-Agent: &lt;</w:t>
-      </w:r>
-      <w:proofErr w:type="spellStart"/>
-      <w:r>
-        <w:t>Api</w:t>
-      </w:r>
-      <w:proofErr w:type="spellEnd"/>
-      <w:r>
-        <w:t>-Client-Name&gt;</w:t>
+        <w:t>User-Agent: &lt;Api-Client-Name&gt;</w:t>
       </w:r>
     </w:p>
     <w:p/>
@@ -180,13 +123,7 @@
         <w:rPr>
           <w:b/>
         </w:rPr>
-        <w:t>API ho</w:t>
-      </w:r>
-      <w:r>
-        <w:rPr>
-          <w:b/>
-        </w:rPr>
-        <w:t xml:space="preserve">st </w:t>
+        <w:t xml:space="preserve">API host </w:t>
       </w:r>
       <w:r>
         <w:t>is the domain name or IP address of the service server.</w:t>
@@ -204,97 +141,19 @@
           <w:rFonts w:ascii="Arial" w:eastAsia="Arial" w:hAnsi="Arial" w:cs="Arial"/>
           <w:b/>
           <w:color w:val="222222"/>
-          <w:highlight w:val="white"/>
         </w:rPr>
-        <w:t>*#@%(%</w:t>
+        <w:t>n3x3K25Cn4BiNEhg3Ahn14CQG0ez8uju</w:t>
       </w:r>
-      <w:proofErr w:type="spellStart"/>
-      <w:r>
-        <w:rPr>
-          <w:rFonts w:ascii="Arial" w:eastAsia="Arial" w:hAnsi="Arial" w:cs="Arial"/>
-          <w:b/>
-          <w:color w:val="222222"/>
-          <w:highlight w:val="white"/>
-        </w:rPr>
-        <w:t>wgxsw</w:t>
-      </w:r>
-      <w:proofErr w:type="spellEnd"/>
-      <w:r>
-        <w:rPr>
-          <w:rFonts w:ascii="Arial" w:eastAsia="Arial" w:hAnsi="Arial" w:cs="Arial"/>
-          <w:b/>
-          <w:color w:val="222222"/>
-          <w:highlight w:val="white"/>
-        </w:rPr>
-        <w:t>^-ty3kjuuezb^iquj774f13x</w:t>
-      </w:r>
-      <w:proofErr w:type="gramStart"/>
-      <w:r>
-        <w:rPr>
-          <w:rFonts w:ascii="Arial" w:eastAsia="Arial" w:hAnsi="Arial" w:cs="Arial"/>
-          <w:b/>
-          <w:color w:val="222222"/>
-          <w:highlight w:val="white"/>
-        </w:rPr>
-        <w:t>#!</w:t>
-      </w:r>
-      <w:proofErr w:type="spellStart"/>
-      <w:r>
-        <w:rPr>
-          <w:rFonts w:ascii="Arial" w:eastAsia="Arial" w:hAnsi="Arial" w:cs="Arial"/>
-          <w:b/>
-          <w:color w:val="222222"/>
-          <w:highlight w:val="white"/>
-        </w:rPr>
-        <w:t>bfb</w:t>
-      </w:r>
-      <w:proofErr w:type="spellEnd"/>
-      <w:proofErr w:type="gramEnd"/>
-      <w:r>
-        <w:rPr>
-          <w:rFonts w:ascii="Arial" w:eastAsia="Arial" w:hAnsi="Arial" w:cs="Arial"/>
-          <w:b/>
-          <w:color w:val="222222"/>
-          <w:highlight w:val="white"/>
-        </w:rPr>
-        <w:t>(%</w:t>
-      </w:r>
-      <w:proofErr w:type="spellStart"/>
-      <w:r>
-        <w:rPr>
-          <w:rFonts w:ascii="Arial" w:eastAsia="Arial" w:hAnsi="Arial" w:cs="Arial"/>
-          <w:b/>
-          <w:color w:val="222222"/>
-          <w:highlight w:val="white"/>
-        </w:rPr>
-        <w:t>uw</w:t>
-      </w:r>
-      <w:proofErr w:type="spellEnd"/>
-      <w:r>
-        <w:rPr>
-          <w:rFonts w:ascii="Arial" w:eastAsia="Arial" w:hAnsi="Arial" w:cs="Arial"/>
-          <w:b/>
-          <w:color w:val="222222"/>
-          <w:highlight w:val="white"/>
-        </w:rPr>
-        <w:t>=6xbr0lz2h%@#*</w:t>
-      </w:r>
+      <w:bookmarkStart w:id="0" w:name="_GoBack"/>
+      <w:bookmarkEnd w:id="0"/>
     </w:p>
     <w:p>
       <w:r>
         <w:rPr>
           <w:b/>
         </w:rPr>
-        <w:t xml:space="preserve">Base </w:t>
+        <w:t>Base URL :</w:t>
       </w:r>
-      <w:proofErr w:type="gramStart"/>
-      <w:r>
-        <w:rPr>
-          <w:b/>
-        </w:rPr>
-        <w:t>URL :</w:t>
-      </w:r>
-      <w:proofErr w:type="gramEnd"/>
       <w:r>
         <w:t xml:space="preserve"> </w:t>
       </w:r>
@@ -643,13 +502,7 @@
               <w:rPr>
                 <w:rFonts w:ascii="Calibri" w:eastAsia="Calibri" w:hAnsi="Calibri" w:cs="Calibri"/>
               </w:rPr>
-              <w:t>email</w:t>
-            </w:r>
-            <w:r>
-              <w:rPr>
-                <w:rFonts w:ascii="Calibri" w:eastAsia="Calibri" w:hAnsi="Calibri" w:cs="Calibri"/>
-              </w:rPr>
-              <w:t>,</w:t>
+              <w:t>email,</w:t>
             </w:r>
           </w:p>
           <w:p>
@@ -790,33 +643,13 @@
             </w:tcMar>
           </w:tcPr>
           <w:p>
-            <w:proofErr w:type="spellStart"/>
-            <w:proofErr w:type="gramStart"/>
-            <w:r>
-              <w:t>responseCode</w:t>
-            </w:r>
-            <w:proofErr w:type="spellEnd"/>
-            <w:r>
-              <w:t xml:space="preserve"> :</w:t>
-            </w:r>
-            <w:proofErr w:type="gramEnd"/>
-            <w:r>
-              <w:t xml:space="preserve"> 200</w:t>
-            </w:r>
-          </w:p>
-          <w:p>
-            <w:proofErr w:type="spellStart"/>
-            <w:proofErr w:type="gramStart"/>
-            <w:r>
-              <w:t>responseMessage</w:t>
-            </w:r>
-            <w:proofErr w:type="spellEnd"/>
-            <w:r>
-              <w:t xml:space="preserve"> :</w:t>
-            </w:r>
-            <w:proofErr w:type="gramEnd"/>
-            <w:r>
-              <w:t xml:space="preserve"> Login successfully</w:t>
+            <w:r>
+              <w:t>responseCode : 200</w:t>
+            </w:r>
+          </w:p>
+          <w:p>
+            <w:r>
+              <w:t>responseMessage : Login successfully</w:t>
             </w:r>
           </w:p>
         </w:tc>
@@ -874,29 +707,14 @@
             </w:tcMar>
           </w:tcPr>
           <w:p>
-            <w:proofErr w:type="spellStart"/>
-            <w:proofErr w:type="gramStart"/>
             <w:r>
               <w:lastRenderedPageBreak/>
-              <w:t>responseCode</w:t>
-            </w:r>
-            <w:proofErr w:type="spellEnd"/>
-            <w:r>
-              <w:t xml:space="preserve"> :</w:t>
-            </w:r>
-            <w:proofErr w:type="gramEnd"/>
-            <w:r>
-              <w:t xml:space="preserve"> 400</w:t>
-            </w:r>
-          </w:p>
-          <w:p>
-            <w:proofErr w:type="spellStart"/>
-            <w:r>
-              <w:t>responseMessage</w:t>
-            </w:r>
-            <w:proofErr w:type="spellEnd"/>
-            <w:r>
-              <w:t>: Credentials not correct.</w:t>
+              <w:t>responseCode : 400</w:t>
+            </w:r>
+          </w:p>
+          <w:p>
+            <w:r>
+              <w:t>responseMessage: Credentials not correct.</w:t>
             </w:r>
           </w:p>
         </w:tc>
@@ -1179,25 +997,7 @@
                 <w:szCs w:val="20"/>
               </w:rPr>
               <w:tab/>
-              <w:t>"</w:t>
-            </w:r>
-            <w:proofErr w:type="spellStart"/>
-            <w:r>
-              <w:rPr>
-                <w:rFonts w:ascii="Courier New" w:eastAsia="Courier New" w:hAnsi="Courier New" w:cs="Courier New"/>
-                <w:sz w:val="20"/>
-                <w:szCs w:val="20"/>
-              </w:rPr>
-              <w:t>user_id</w:t>
-            </w:r>
-            <w:proofErr w:type="spellEnd"/>
-            <w:r>
-              <w:rPr>
-                <w:rFonts w:ascii="Courier New" w:eastAsia="Courier New" w:hAnsi="Courier New" w:cs="Courier New"/>
-                <w:sz w:val="20"/>
-                <w:szCs w:val="20"/>
-              </w:rPr>
-              <w:t>": "",</w:t>
+              <w:t>"user_id": "",</w:t>
             </w:r>
           </w:p>
           <w:p>
@@ -1258,25 +1058,7 @@
                 <w:szCs w:val="20"/>
               </w:rPr>
               <w:tab/>
-              <w:t>"</w:t>
-            </w:r>
-            <w:proofErr w:type="spellStart"/>
-            <w:r>
-              <w:rPr>
-                <w:rFonts w:ascii="Courier New" w:eastAsia="Courier New" w:hAnsi="Courier New" w:cs="Courier New"/>
-                <w:sz w:val="20"/>
-                <w:szCs w:val="20"/>
-              </w:rPr>
-              <w:t>user_fname</w:t>
-            </w:r>
-            <w:proofErr w:type="spellEnd"/>
-            <w:r>
-              <w:rPr>
-                <w:rFonts w:ascii="Courier New" w:eastAsia="Courier New" w:hAnsi="Courier New" w:cs="Courier New"/>
-                <w:sz w:val="20"/>
-                <w:szCs w:val="20"/>
-              </w:rPr>
-              <w:t>":"",</w:t>
+              <w:t>"user_fname":"",</w:t>
             </w:r>
           </w:p>
           <w:p>
@@ -1337,25 +1119,7 @@
                 <w:szCs w:val="20"/>
               </w:rPr>
               <w:tab/>
-              <w:t>"</w:t>
-            </w:r>
-            <w:proofErr w:type="spellStart"/>
-            <w:r>
-              <w:rPr>
-                <w:rFonts w:ascii="Courier New" w:eastAsia="Courier New" w:hAnsi="Courier New" w:cs="Courier New"/>
-                <w:sz w:val="20"/>
-                <w:szCs w:val="20"/>
-              </w:rPr>
-              <w:t>user_lname</w:t>
-            </w:r>
-            <w:proofErr w:type="spellEnd"/>
-            <w:r>
-              <w:rPr>
-                <w:rFonts w:ascii="Courier New" w:eastAsia="Courier New" w:hAnsi="Courier New" w:cs="Courier New"/>
-                <w:sz w:val="20"/>
-                <w:szCs w:val="20"/>
-              </w:rPr>
-              <w:t>":"",</w:t>
+              <w:t>"user_lname":"",</w:t>
             </w:r>
           </w:p>
           <w:p>
@@ -1416,25 +1180,7 @@
                 <w:szCs w:val="20"/>
               </w:rPr>
               <w:tab/>
-              <w:t>"</w:t>
-            </w:r>
-            <w:proofErr w:type="spellStart"/>
-            <w:r>
-              <w:rPr>
-                <w:rFonts w:ascii="Courier New" w:eastAsia="Courier New" w:hAnsi="Courier New" w:cs="Courier New"/>
-                <w:sz w:val="20"/>
-                <w:szCs w:val="20"/>
-              </w:rPr>
-              <w:t>profile_picpath</w:t>
-            </w:r>
-            <w:proofErr w:type="spellEnd"/>
-            <w:r>
-              <w:rPr>
-                <w:rFonts w:ascii="Courier New" w:eastAsia="Courier New" w:hAnsi="Courier New" w:cs="Courier New"/>
-                <w:sz w:val="20"/>
-                <w:szCs w:val="20"/>
-              </w:rPr>
-              <w:t>":"",</w:t>
+              <w:t>"profile_picpath":"",</w:t>
             </w:r>
           </w:p>
           <w:p>
@@ -1752,25 +1498,7 @@
                 <w:szCs w:val="20"/>
               </w:rPr>
               <w:tab/>
-              <w:t>"</w:t>
-            </w:r>
-            <w:proofErr w:type="spellStart"/>
-            <w:r>
-              <w:rPr>
-                <w:rFonts w:ascii="Courier New" w:eastAsia="Courier New" w:hAnsi="Courier New" w:cs="Courier New"/>
-                <w:sz w:val="20"/>
-                <w:szCs w:val="20"/>
-              </w:rPr>
-              <w:t>category_id</w:t>
-            </w:r>
-            <w:proofErr w:type="spellEnd"/>
-            <w:r>
-              <w:rPr>
-                <w:rFonts w:ascii="Courier New" w:eastAsia="Courier New" w:hAnsi="Courier New" w:cs="Courier New"/>
-                <w:sz w:val="20"/>
-                <w:szCs w:val="20"/>
-              </w:rPr>
-              <w:t>": "",</w:t>
+              <w:t>"category_id": "",</w:t>
             </w:r>
           </w:p>
           <w:p>
@@ -1831,25 +1559,7 @@
                 <w:szCs w:val="20"/>
               </w:rPr>
               <w:tab/>
-              <w:t>"</w:t>
-            </w:r>
-            <w:proofErr w:type="spellStart"/>
-            <w:r>
-              <w:rPr>
-                <w:rFonts w:ascii="Courier New" w:eastAsia="Courier New" w:hAnsi="Courier New" w:cs="Courier New"/>
-                <w:sz w:val="20"/>
-                <w:szCs w:val="20"/>
-              </w:rPr>
-              <w:t>category_name</w:t>
-            </w:r>
-            <w:proofErr w:type="spellEnd"/>
-            <w:r>
-              <w:rPr>
-                <w:rFonts w:ascii="Courier New" w:eastAsia="Courier New" w:hAnsi="Courier New" w:cs="Courier New"/>
-                <w:sz w:val="20"/>
-                <w:szCs w:val="20"/>
-              </w:rPr>
-              <w:t>":""</w:t>
+              <w:t>"category_name":""</w:t>
             </w:r>
           </w:p>
           <w:p>
@@ -2016,25 +1726,7 @@
                 <w:szCs w:val="20"/>
               </w:rPr>
               <w:tab/>
-              <w:t>"</w:t>
-            </w:r>
-            <w:proofErr w:type="spellStart"/>
-            <w:r>
-              <w:rPr>
-                <w:rFonts w:ascii="Courier New" w:eastAsia="Courier New" w:hAnsi="Courier New" w:cs="Courier New"/>
-                <w:sz w:val="20"/>
-                <w:szCs w:val="20"/>
-              </w:rPr>
-              <w:t>category_id</w:t>
-            </w:r>
-            <w:proofErr w:type="spellEnd"/>
-            <w:r>
-              <w:rPr>
-                <w:rFonts w:ascii="Courier New" w:eastAsia="Courier New" w:hAnsi="Courier New" w:cs="Courier New"/>
-                <w:sz w:val="20"/>
-                <w:szCs w:val="20"/>
-              </w:rPr>
-              <w:t>": "",</w:t>
+              <w:t>"category_id": "",</w:t>
             </w:r>
           </w:p>
           <w:p>
@@ -2095,25 +1787,7 @@
                 <w:szCs w:val="20"/>
               </w:rPr>
               <w:tab/>
-              <w:t>"</w:t>
-            </w:r>
-            <w:proofErr w:type="spellStart"/>
-            <w:r>
-              <w:rPr>
-                <w:rFonts w:ascii="Courier New" w:eastAsia="Courier New" w:hAnsi="Courier New" w:cs="Courier New"/>
-                <w:sz w:val="20"/>
-                <w:szCs w:val="20"/>
-              </w:rPr>
-              <w:t>category_name</w:t>
-            </w:r>
-            <w:proofErr w:type="spellEnd"/>
-            <w:r>
-              <w:rPr>
-                <w:rFonts w:ascii="Courier New" w:eastAsia="Courier New" w:hAnsi="Courier New" w:cs="Courier New"/>
-                <w:sz w:val="20"/>
-                <w:szCs w:val="20"/>
-              </w:rPr>
-              <w:t>":""</w:t>
+              <w:t>"category_name":""</w:t>
             </w:r>
           </w:p>
           <w:p>
@@ -2272,25 +1946,7 @@
                 <w:szCs w:val="20"/>
               </w:rPr>
               <w:tab/>
-              <w:t xml:space="preserve">    "</w:t>
-            </w:r>
-            <w:proofErr w:type="spellStart"/>
-            <w:r>
-              <w:rPr>
-                <w:rFonts w:ascii="Courier New" w:eastAsia="Courier New" w:hAnsi="Courier New" w:cs="Courier New"/>
-                <w:sz w:val="20"/>
-                <w:szCs w:val="20"/>
-              </w:rPr>
-              <w:t>lastmodifytime</w:t>
-            </w:r>
-            <w:proofErr w:type="spellEnd"/>
-            <w:r>
-              <w:rPr>
-                <w:rFonts w:ascii="Courier New" w:eastAsia="Courier New" w:hAnsi="Courier New" w:cs="Courier New"/>
-                <w:sz w:val="20"/>
-                <w:szCs w:val="20"/>
-              </w:rPr>
-              <w:t>":""</w:t>
+              <w:t xml:space="preserve">    "lastmodifytime":""</w:t>
             </w:r>
           </w:p>
           <w:p>
@@ -2458,8 +2114,6 @@
               </w:rPr>
               <w:t>]</w:t>
             </w:r>
-            <w:bookmarkStart w:id="0" w:name="_GoBack"/>
-            <w:bookmarkEnd w:id="0"/>
           </w:p>
         </w:tc>
       </w:tr>
@@ -2489,15 +2143,7 @@
               <w:t xml:space="preserve">Cipher:  </w:t>
             </w:r>
             <w:r>
-              <w:t xml:space="preserve">md5 (secret. </w:t>
-            </w:r>
-            <w:proofErr w:type="gramStart"/>
-            <w:r>
-              <w:t>”sequence</w:t>
-            </w:r>
-            <w:proofErr w:type="gramEnd"/>
-            <w:r>
-              <w:t xml:space="preserve"> in which you pass parameters”)</w:t>
+              <w:t>md5 (secret. ”sequence in which you pass parameters”)</w:t>
             </w:r>
           </w:p>
         </w:tc>
@@ -2695,10 +2341,7 @@
           </w:tcPr>
           <w:p>
             <w:r>
-              <w:t>email</w:t>
-            </w:r>
-            <w:r>
-              <w:t>,</w:t>
+              <w:t>email,</w:t>
             </w:r>
           </w:p>
           <w:p>
@@ -2707,41 +2350,18 @@
             </w:r>
           </w:p>
           <w:p>
-            <w:proofErr w:type="spellStart"/>
-            <w:r>
-              <w:t>first_name</w:t>
-            </w:r>
-            <w:proofErr w:type="spellEnd"/>
-            <w:r>
-              <w:t>,</w:t>
-            </w:r>
-          </w:p>
-          <w:p>
-            <w:proofErr w:type="spellStart"/>
-            <w:r>
-              <w:t>last_name</w:t>
-            </w:r>
-            <w:proofErr w:type="spellEnd"/>
-            <w:r>
-              <w:t>,</w:t>
-            </w:r>
-          </w:p>
-          <w:p>
-            <w:proofErr w:type="spellStart"/>
-            <w:r>
-              <w:t>profile_pic</w:t>
-            </w:r>
-            <w:proofErr w:type="spellEnd"/>
-            <w:r>
-              <w:t>(optional)</w:t>
-            </w:r>
-            <w:r>
-              <w:t>,</w:t>
-            </w:r>
-          </w:p>
-          <w:p>
-            <w:r>
-              <w:t>token</w:t>
+            <w:r>
+              <w:t>first_name,</w:t>
+            </w:r>
+          </w:p>
+          <w:p>
+            <w:r>
+              <w:t>last_name,</w:t>
+            </w:r>
+          </w:p>
+          <w:p>
+            <w:r>
+              <w:t>profile_pic(optional)</w:t>
             </w:r>
           </w:p>
         </w:tc>
@@ -2788,15 +2408,7 @@
                 <w:sz w:val="20"/>
                 <w:szCs w:val="20"/>
               </w:rPr>
-              <w:t>Return success message if user is registered successfully otherwise return error message</w:t>
-            </w:r>
-            <w:r>
-              <w:rPr>
-                <w:rFonts w:ascii="Courier New" w:eastAsia="Courier New" w:hAnsi="Courier New" w:cs="Courier New"/>
-                <w:sz w:val="20"/>
-                <w:szCs w:val="20"/>
-              </w:rPr>
-              <w:t>.</w:t>
+              <w:t>Return success message if user is registered successfully otherwise return error message.</w:t>
             </w:r>
           </w:p>
         </w:tc>
@@ -2846,28 +2458,13 @@
             </w:tcMar>
           </w:tcPr>
           <w:p>
-            <w:proofErr w:type="spellStart"/>
-            <w:proofErr w:type="gramStart"/>
-            <w:r>
-              <w:t>responseCode</w:t>
-            </w:r>
-            <w:proofErr w:type="spellEnd"/>
-            <w:r>
-              <w:t xml:space="preserve"> :</w:t>
-            </w:r>
-            <w:proofErr w:type="gramEnd"/>
-            <w:r>
-              <w:t xml:space="preserve"> 200</w:t>
-            </w:r>
-          </w:p>
-          <w:p>
-            <w:proofErr w:type="spellStart"/>
-            <w:r>
-              <w:t>responseMessage</w:t>
-            </w:r>
-            <w:proofErr w:type="spellEnd"/>
-            <w:r>
-              <w:t>: User registered successfully.</w:t>
+            <w:r>
+              <w:t>responseCode : 200</w:t>
+            </w:r>
+          </w:p>
+          <w:p>
+            <w:r>
+              <w:t>responseMessage: User registered successfully.</w:t>
             </w:r>
           </w:p>
         </w:tc>
@@ -2917,28 +2514,13 @@
             </w:tcMar>
           </w:tcPr>
           <w:p>
-            <w:proofErr w:type="spellStart"/>
-            <w:proofErr w:type="gramStart"/>
-            <w:r>
-              <w:t>responseCode</w:t>
-            </w:r>
-            <w:proofErr w:type="spellEnd"/>
-            <w:r>
-              <w:t xml:space="preserve"> :</w:t>
-            </w:r>
-            <w:proofErr w:type="gramEnd"/>
-            <w:r>
-              <w:t xml:space="preserve"> 400</w:t>
-            </w:r>
-          </w:p>
-          <w:p>
-            <w:proofErr w:type="spellStart"/>
-            <w:r>
-              <w:t>responseMessage</w:t>
-            </w:r>
-            <w:proofErr w:type="spellEnd"/>
-            <w:r>
-              <w:t>: User not registered.</w:t>
+            <w:r>
+              <w:t>responseCode : 400</w:t>
+            </w:r>
+          </w:p>
+          <w:p>
+            <w:r>
+              <w:t>responseMessage: User not registered.</w:t>
             </w:r>
           </w:p>
         </w:tc>
@@ -3009,18 +2591,11 @@
               <w:rPr>
                 <w:b/>
               </w:rPr>
+              <w:lastRenderedPageBreak/>
               <w:t xml:space="preserve">Cipher:  </w:t>
             </w:r>
             <w:r>
-              <w:t xml:space="preserve">md5 (secret. </w:t>
-            </w:r>
-            <w:proofErr w:type="gramStart"/>
-            <w:r>
-              <w:t>”sequence</w:t>
-            </w:r>
-            <w:proofErr w:type="gramEnd"/>
-            <w:r>
-              <w:t xml:space="preserve"> in which you pass parameters”)</w:t>
+              <w:t>md5 (secret. ”sequence in which you pass parameters”)</w:t>
             </w:r>
           </w:p>
         </w:tc>
@@ -3050,21 +2625,7 @@
               <w:t>Note</w:t>
             </w:r>
             <w:r>
-              <w:t xml:space="preserve">: All parameters </w:t>
-            </w:r>
-            <w:r>
-              <w:t xml:space="preserve">except </w:t>
-            </w:r>
-            <w:proofErr w:type="spellStart"/>
-            <w:r>
-              <w:t>profile_pic</w:t>
-            </w:r>
-            <w:proofErr w:type="spellEnd"/>
-            <w:r>
-              <w:t xml:space="preserve"> </w:t>
-            </w:r>
-            <w:r>
-              <w:t>are mandatory</w:t>
+              <w:t>: All parameters except profile_pic are mandatory</w:t>
             </w:r>
           </w:p>
         </w:tc>
@@ -3112,36 +2673,8 @@
               <w:rPr>
                 <w:b/>
               </w:rPr>
-              <w:t xml:space="preserve">function –  </w:t>
-            </w:r>
-            <w:proofErr w:type="spellStart"/>
-            <w:r>
-              <w:rPr>
-                <w:b/>
-              </w:rPr>
-              <w:t>update</w:t>
-            </w:r>
-            <w:r>
-              <w:rPr>
-                <w:b/>
-              </w:rPr>
-              <w:t>Profile</w:t>
-            </w:r>
-            <w:proofErr w:type="spellEnd"/>
-            <w:r>
-              <w:rPr>
-                <w:b/>
-              </w:rPr>
-              <w:t xml:space="preserve"> or </w:t>
-            </w:r>
-            <w:proofErr w:type="spellStart"/>
-            <w:r>
-              <w:rPr>
-                <w:b/>
-              </w:rPr>
-              <w:t>updateSettings</w:t>
-            </w:r>
-            <w:proofErr w:type="spellEnd"/>
+              <w:t>function –  updateProfile or updateSettings</w:t>
+            </w:r>
           </w:p>
         </w:tc>
         <w:tc>
@@ -3284,81 +2817,39 @@
             </w:tcMar>
           </w:tcPr>
           <w:p>
-            <w:proofErr w:type="spellStart"/>
-            <w:r>
-              <w:t>userId</w:t>
-            </w:r>
-            <w:proofErr w:type="spellEnd"/>
-            <w:r>
-              <w:t>,</w:t>
-            </w:r>
-          </w:p>
-          <w:p>
-            <w:proofErr w:type="spellStart"/>
-            <w:r>
-              <w:t>profile_pic</w:t>
-            </w:r>
-            <w:proofErr w:type="spellEnd"/>
-            <w:r>
-              <w:t>(optional)</w:t>
-            </w:r>
-            <w:r>
-              <w:t>,</w:t>
-            </w:r>
-          </w:p>
-          <w:p>
-            <w:proofErr w:type="spellStart"/>
-            <w:r>
-              <w:t>first_name</w:t>
-            </w:r>
-            <w:proofErr w:type="spellEnd"/>
-            <w:r>
-              <w:t>,</w:t>
-            </w:r>
-          </w:p>
-          <w:p>
-            <w:proofErr w:type="spellStart"/>
-            <w:r>
-              <w:t>last_name</w:t>
-            </w:r>
-            <w:proofErr w:type="spellEnd"/>
-            <w:r>
-              <w:t>,</w:t>
-            </w:r>
-          </w:p>
-          <w:p>
-            <w:r>
-              <w:t>password(</w:t>
-            </w:r>
-            <w:r>
-              <w:t>encrypted</w:t>
-            </w:r>
-            <w:r>
-              <w:t>),</w:t>
-            </w:r>
-          </w:p>
-          <w:p>
-            <w:proofErr w:type="spellStart"/>
-            <w:r>
-              <w:t>push</w:t>
-            </w:r>
-            <w:r>
-              <w:t>_by_notification</w:t>
-            </w:r>
-            <w:proofErr w:type="spellEnd"/>
-            <w:r>
-              <w:t>,</w:t>
-            </w:r>
-          </w:p>
-          <w:p>
-            <w:proofErr w:type="spellStart"/>
-            <w:r>
-              <w:t>push</w:t>
-            </w:r>
-            <w:r>
-              <w:t>_by_email</w:t>
-            </w:r>
-            <w:proofErr w:type="spellEnd"/>
+            <w:r>
+              <w:t>userId,</w:t>
+            </w:r>
+          </w:p>
+          <w:p>
+            <w:r>
+              <w:t>profile_pic(optional),</w:t>
+            </w:r>
+          </w:p>
+          <w:p>
+            <w:r>
+              <w:t>first_name,</w:t>
+            </w:r>
+          </w:p>
+          <w:p>
+            <w:r>
+              <w:t>last_name,</w:t>
+            </w:r>
+          </w:p>
+          <w:p>
+            <w:r>
+              <w:t>password(encrypted),</w:t>
+            </w:r>
+          </w:p>
+          <w:p>
+            <w:r>
+              <w:t>push_by_notification,</w:t>
+            </w:r>
+          </w:p>
+          <w:p>
+            <w:r>
+              <w:t>push_by_email</w:t>
+            </w:r>
           </w:p>
         </w:tc>
         <w:tc>
@@ -3453,28 +2944,13 @@
             </w:tcMar>
           </w:tcPr>
           <w:p>
-            <w:proofErr w:type="spellStart"/>
-            <w:proofErr w:type="gramStart"/>
-            <w:r>
-              <w:t>responseCode</w:t>
-            </w:r>
-            <w:proofErr w:type="spellEnd"/>
-            <w:r>
-              <w:t xml:space="preserve"> :</w:t>
-            </w:r>
-            <w:proofErr w:type="gramEnd"/>
-            <w:r>
-              <w:t xml:space="preserve"> 200</w:t>
-            </w:r>
-          </w:p>
-          <w:p>
-            <w:proofErr w:type="spellStart"/>
-            <w:r>
-              <w:t>responseMessage</w:t>
-            </w:r>
-            <w:proofErr w:type="spellEnd"/>
-            <w:r>
-              <w:t>: User update successfully.</w:t>
+            <w:r>
+              <w:t>responseCode : 200</w:t>
+            </w:r>
+          </w:p>
+          <w:p>
+            <w:r>
+              <w:t>responseMessage: User update successfully.</w:t>
             </w:r>
           </w:p>
         </w:tc>
@@ -3522,28 +2998,13 @@
             </w:tcMar>
           </w:tcPr>
           <w:p>
-            <w:proofErr w:type="spellStart"/>
-            <w:proofErr w:type="gramStart"/>
-            <w:r>
-              <w:t>responseCode</w:t>
-            </w:r>
-            <w:proofErr w:type="spellEnd"/>
-            <w:r>
-              <w:t xml:space="preserve"> :</w:t>
-            </w:r>
-            <w:proofErr w:type="gramEnd"/>
-            <w:r>
-              <w:t xml:space="preserve"> 400</w:t>
-            </w:r>
-          </w:p>
-          <w:p>
-            <w:proofErr w:type="spellStart"/>
-            <w:r>
-              <w:t>responseMessage</w:t>
-            </w:r>
-            <w:proofErr w:type="spellEnd"/>
-            <w:r>
-              <w:t>: User not update successfully.</w:t>
+            <w:r>
+              <w:t>responseCode : 400</w:t>
+            </w:r>
+          </w:p>
+          <w:p>
+            <w:r>
+              <w:t>responseMessage: User not update successfully.</w:t>
             </w:r>
           </w:p>
         </w:tc>
@@ -3614,15 +3075,7 @@
               <w:t xml:space="preserve">Cipher:  </w:t>
             </w:r>
             <w:r>
-              <w:t xml:space="preserve">md5 (secret. </w:t>
-            </w:r>
-            <w:proofErr w:type="gramStart"/>
-            <w:r>
-              <w:t>”sequence</w:t>
-            </w:r>
-            <w:proofErr w:type="gramEnd"/>
-            <w:r>
-              <w:t xml:space="preserve"> in which you pass parameters”)</w:t>
+              <w:t>md5 (secret. ”sequence in which you pass parameters”)</w:t>
             </w:r>
           </w:p>
         </w:tc>
@@ -3703,22 +3156,8 @@
               <w:rPr>
                 <w:b/>
               </w:rPr>
-              <w:t xml:space="preserve">function –  </w:t>
-            </w:r>
-            <w:proofErr w:type="spellStart"/>
-            <w:r>
-              <w:rPr>
-                <w:b/>
-              </w:rPr>
-              <w:t>add</w:t>
-            </w:r>
-            <w:r>
-              <w:rPr>
-                <w:b/>
-              </w:rPr>
-              <w:t>Subscription</w:t>
-            </w:r>
-            <w:proofErr w:type="spellEnd"/>
+              <w:t>function –  addSubscription</w:t>
+            </w:r>
           </w:p>
         </w:tc>
         <w:tc>
@@ -3861,28 +3300,13 @@
             </w:tcMar>
           </w:tcPr>
           <w:p>
-            <w:proofErr w:type="spellStart"/>
-            <w:r>
-              <w:t>userId</w:t>
-            </w:r>
-            <w:proofErr w:type="spellEnd"/>
-            <w:r>
-              <w:t>,</w:t>
-            </w:r>
-          </w:p>
-          <w:p>
-            <w:proofErr w:type="spellStart"/>
-            <w:proofErr w:type="gramStart"/>
-            <w:r>
-              <w:t>categoryId</w:t>
-            </w:r>
-            <w:proofErr w:type="spellEnd"/>
-            <w:r>
-              <w:t>(</w:t>
-            </w:r>
-            <w:proofErr w:type="gramEnd"/>
-            <w:r>
-              <w:t>array, can be multiple)</w:t>
+            <w:r>
+              <w:t>userId,</w:t>
+            </w:r>
+          </w:p>
+          <w:p>
+            <w:r>
+              <w:t>categoryId(array, can be multiple)</w:t>
             </w:r>
           </w:p>
         </w:tc>
@@ -3978,28 +3402,13 @@
             </w:tcMar>
           </w:tcPr>
           <w:p>
-            <w:proofErr w:type="spellStart"/>
-            <w:proofErr w:type="gramStart"/>
-            <w:r>
-              <w:t>responseCode</w:t>
-            </w:r>
-            <w:proofErr w:type="spellEnd"/>
-            <w:r>
-              <w:t xml:space="preserve"> :</w:t>
-            </w:r>
-            <w:proofErr w:type="gramEnd"/>
-            <w:r>
-              <w:t xml:space="preserve"> 200</w:t>
-            </w:r>
-          </w:p>
-          <w:p>
-            <w:proofErr w:type="spellStart"/>
-            <w:r>
-              <w:t>responseMessage</w:t>
-            </w:r>
-            <w:proofErr w:type="spellEnd"/>
-            <w:r>
-              <w:t>: Location added successfully.</w:t>
+            <w:r>
+              <w:t>responseCode : 200</w:t>
+            </w:r>
+          </w:p>
+          <w:p>
+            <w:r>
+              <w:t>responseMessage: Location added successfully.</w:t>
             </w:r>
           </w:p>
         </w:tc>
@@ -4047,28 +3456,13 @@
             </w:tcMar>
           </w:tcPr>
           <w:p>
-            <w:proofErr w:type="spellStart"/>
-            <w:proofErr w:type="gramStart"/>
-            <w:r>
-              <w:t>responseCode</w:t>
-            </w:r>
-            <w:proofErr w:type="spellEnd"/>
-            <w:r>
-              <w:t xml:space="preserve"> :</w:t>
-            </w:r>
-            <w:proofErr w:type="gramEnd"/>
-            <w:r>
-              <w:t xml:space="preserve"> 400</w:t>
-            </w:r>
-          </w:p>
-          <w:p>
-            <w:proofErr w:type="spellStart"/>
-            <w:r>
-              <w:t>responseMessage</w:t>
-            </w:r>
-            <w:proofErr w:type="spellEnd"/>
-            <w:r>
-              <w:t>: Location not added successfully.</w:t>
+            <w:r>
+              <w:t>responseCode : 400</w:t>
+            </w:r>
+          </w:p>
+          <w:p>
+            <w:r>
+              <w:t>responseMessage: Location not added successfully.</w:t>
             </w:r>
           </w:p>
         </w:tc>
@@ -4139,15 +3533,7 @@
               <w:t xml:space="preserve">Cipher:  </w:t>
             </w:r>
             <w:r>
-              <w:t xml:space="preserve">md5 (secret. </w:t>
-            </w:r>
-            <w:proofErr w:type="gramStart"/>
-            <w:r>
-              <w:t>”sequence</w:t>
-            </w:r>
-            <w:proofErr w:type="gramEnd"/>
-            <w:r>
-              <w:t xml:space="preserve"> in which you pass parameters”)</w:t>
+              <w:t>md5 (secret. ”sequence in which you pass parameters”)</w:t>
             </w:r>
           </w:p>
         </w:tc>
@@ -4200,16 +3586,8 @@
                 <w:b/>
               </w:rPr>
               <w:lastRenderedPageBreak/>
-              <w:t xml:space="preserve">function –  </w:t>
-            </w:r>
-            <w:proofErr w:type="spellStart"/>
-            <w:r>
-              <w:rPr>
-                <w:b/>
-              </w:rPr>
-              <w:t>addReminder</w:t>
-            </w:r>
-            <w:proofErr w:type="spellEnd"/>
+              <w:t>function –  addReminder</w:t>
+            </w:r>
           </w:p>
         </w:tc>
         <w:tc>
@@ -4352,21 +3730,14 @@
             </w:tcMar>
           </w:tcPr>
           <w:p>
-            <w:proofErr w:type="spellStart"/>
-            <w:r>
-              <w:t>userId</w:t>
-            </w:r>
-            <w:proofErr w:type="spellEnd"/>
-            <w:r>
-              <w:t>,</w:t>
-            </w:r>
-          </w:p>
-          <w:p>
-            <w:proofErr w:type="spellStart"/>
+            <w:r>
+              <w:t>userId,</w:t>
+            </w:r>
+          </w:p>
+          <w:p>
             <w:r>
               <w:t>eventId</w:t>
             </w:r>
-            <w:proofErr w:type="spellEnd"/>
           </w:p>
         </w:tc>
         <w:tc>
@@ -4461,28 +3832,13 @@
             </w:tcMar>
           </w:tcPr>
           <w:p>
-            <w:proofErr w:type="spellStart"/>
-            <w:proofErr w:type="gramStart"/>
-            <w:r>
-              <w:t>responseCode</w:t>
-            </w:r>
-            <w:proofErr w:type="spellEnd"/>
-            <w:r>
-              <w:t xml:space="preserve"> :</w:t>
-            </w:r>
-            <w:proofErr w:type="gramEnd"/>
-            <w:r>
-              <w:t xml:space="preserve"> 200</w:t>
-            </w:r>
-          </w:p>
-          <w:p>
-            <w:proofErr w:type="spellStart"/>
-            <w:r>
-              <w:t>responseMessage</w:t>
-            </w:r>
-            <w:proofErr w:type="spellEnd"/>
-            <w:r>
-              <w:t>: User list show successfully.</w:t>
+            <w:r>
+              <w:t>responseCode : 200</w:t>
+            </w:r>
+          </w:p>
+          <w:p>
+            <w:r>
+              <w:t>responseMessage: User list show successfully.</w:t>
             </w:r>
           </w:p>
         </w:tc>
@@ -4530,28 +3886,13 @@
             </w:tcMar>
           </w:tcPr>
           <w:p>
-            <w:proofErr w:type="spellStart"/>
-            <w:proofErr w:type="gramStart"/>
-            <w:r>
-              <w:t>responseCode</w:t>
-            </w:r>
-            <w:proofErr w:type="spellEnd"/>
-            <w:r>
-              <w:t xml:space="preserve"> :</w:t>
-            </w:r>
-            <w:proofErr w:type="gramEnd"/>
-            <w:r>
-              <w:t xml:space="preserve"> 400</w:t>
-            </w:r>
-          </w:p>
-          <w:p>
-            <w:proofErr w:type="spellStart"/>
-            <w:r>
-              <w:t>responseMessage</w:t>
-            </w:r>
-            <w:proofErr w:type="spellEnd"/>
-            <w:r>
-              <w:t>: User list not show successfully.</w:t>
+            <w:r>
+              <w:t>responseCode : 400</w:t>
+            </w:r>
+          </w:p>
+          <w:p>
+            <w:r>
+              <w:t>responseMessage: User list not show successfully.</w:t>
             </w:r>
           </w:p>
         </w:tc>
@@ -4645,15 +3986,7 @@
               <w:t xml:space="preserve">Cipher:  </w:t>
             </w:r>
             <w:r>
-              <w:t xml:space="preserve">md5 (secret. </w:t>
-            </w:r>
-            <w:proofErr w:type="gramStart"/>
-            <w:r>
-              <w:t>”sequence</w:t>
-            </w:r>
-            <w:proofErr w:type="gramEnd"/>
-            <w:r>
-              <w:t xml:space="preserve"> in which you pass parameters”)</w:t>
+              <w:t>md5 (secret. ”sequence in which you pass parameters”)</w:t>
             </w:r>
           </w:p>
         </w:tc>
@@ -4727,16 +4060,8 @@
               <w:rPr>
                 <w:b/>
               </w:rPr>
-              <w:t xml:space="preserve">function –  </w:t>
-            </w:r>
-            <w:proofErr w:type="spellStart"/>
-            <w:r>
-              <w:rPr>
-                <w:b/>
-              </w:rPr>
-              <w:t>eventList</w:t>
-            </w:r>
-            <w:proofErr w:type="spellEnd"/>
+              <w:t>function –  eventList</w:t>
+            </w:r>
           </w:p>
         </w:tc>
         <w:tc>
@@ -4879,20 +4204,13 @@
             </w:tcMar>
           </w:tcPr>
           <w:p>
-            <w:proofErr w:type="spellStart"/>
             <w:r>
               <w:t>pageNo</w:t>
             </w:r>
-            <w:proofErr w:type="spellEnd"/>
-          </w:p>
-          <w:p>
-            <w:proofErr w:type="spellStart"/>
-            <w:r>
-              <w:t>lastmodifytime</w:t>
-            </w:r>
-            <w:proofErr w:type="spellEnd"/>
-            <w:r>
-              <w:t xml:space="preserve"> or timestamp</w:t>
+          </w:p>
+          <w:p>
+            <w:r>
+              <w:t>lastmodifytime or timestamp</w:t>
             </w:r>
           </w:p>
           <w:p/>
@@ -4989,28 +4307,13 @@
             </w:tcMar>
           </w:tcPr>
           <w:p>
-            <w:proofErr w:type="spellStart"/>
-            <w:proofErr w:type="gramStart"/>
-            <w:r>
-              <w:t>responseCode</w:t>
-            </w:r>
-            <w:proofErr w:type="spellEnd"/>
-            <w:r>
-              <w:t xml:space="preserve"> :</w:t>
-            </w:r>
-            <w:proofErr w:type="gramEnd"/>
-            <w:r>
-              <w:t xml:space="preserve"> 200</w:t>
-            </w:r>
-          </w:p>
-          <w:p>
-            <w:proofErr w:type="spellStart"/>
-            <w:r>
-              <w:t>responseMessage</w:t>
-            </w:r>
-            <w:proofErr w:type="spellEnd"/>
-            <w:r>
-              <w:t>: Friend list show successfully.</w:t>
+            <w:r>
+              <w:t>responseCode : 200</w:t>
+            </w:r>
+          </w:p>
+          <w:p>
+            <w:r>
+              <w:t>responseMessage: Friend list show successfully.</w:t>
             </w:r>
           </w:p>
         </w:tc>
@@ -5058,28 +4361,13 @@
             </w:tcMar>
           </w:tcPr>
           <w:p>
-            <w:proofErr w:type="spellStart"/>
-            <w:proofErr w:type="gramStart"/>
-            <w:r>
-              <w:t>responseCode</w:t>
-            </w:r>
-            <w:proofErr w:type="spellEnd"/>
-            <w:r>
-              <w:t xml:space="preserve"> :</w:t>
-            </w:r>
-            <w:proofErr w:type="gramEnd"/>
-            <w:r>
-              <w:t xml:space="preserve"> 400</w:t>
-            </w:r>
-          </w:p>
-          <w:p>
-            <w:proofErr w:type="spellStart"/>
-            <w:r>
-              <w:t>responseMessage</w:t>
-            </w:r>
-            <w:proofErr w:type="spellEnd"/>
-            <w:r>
-              <w:t>: Friend list not show successfully.</w:t>
+            <w:r>
+              <w:t>responseCode : 400</w:t>
+            </w:r>
+          </w:p>
+          <w:p>
+            <w:r>
+              <w:t>responseMessage: Friend list not show successfully.</w:t>
             </w:r>
           </w:p>
         </w:tc>
@@ -5327,25 +4615,7 @@
                 <w:szCs w:val="20"/>
               </w:rPr>
               <w:tab/>
-              <w:t>"</w:t>
-            </w:r>
-            <w:proofErr w:type="spellStart"/>
-            <w:r>
-              <w:rPr>
-                <w:rFonts w:ascii="Courier New" w:eastAsia="Courier New" w:hAnsi="Courier New" w:cs="Courier New"/>
-                <w:sz w:val="20"/>
-                <w:szCs w:val="20"/>
-              </w:rPr>
-              <w:t>event_Id</w:t>
-            </w:r>
-            <w:proofErr w:type="spellEnd"/>
-            <w:r>
-              <w:rPr>
-                <w:rFonts w:ascii="Courier New" w:eastAsia="Courier New" w:hAnsi="Courier New" w:cs="Courier New"/>
-                <w:sz w:val="20"/>
-                <w:szCs w:val="20"/>
-              </w:rPr>
-              <w:t>": "",</w:t>
+              <w:t>"event_Id": "",</w:t>
             </w:r>
           </w:p>
           <w:p>
@@ -5401,25 +4671,7 @@
                 <w:szCs w:val="20"/>
               </w:rPr>
               <w:tab/>
-              <w:t>"</w:t>
-            </w:r>
-            <w:proofErr w:type="spellStart"/>
-            <w:r>
-              <w:rPr>
-                <w:rFonts w:ascii="Courier New" w:eastAsia="Courier New" w:hAnsi="Courier New" w:cs="Courier New"/>
-                <w:sz w:val="20"/>
-                <w:szCs w:val="20"/>
-              </w:rPr>
-              <w:t>event_name</w:t>
-            </w:r>
-            <w:proofErr w:type="spellEnd"/>
-            <w:r>
-              <w:rPr>
-                <w:rFonts w:ascii="Courier New" w:eastAsia="Courier New" w:hAnsi="Courier New" w:cs="Courier New"/>
-                <w:sz w:val="20"/>
-                <w:szCs w:val="20"/>
-              </w:rPr>
-              <w:t>": "",</w:t>
+              <w:t>"event_name": "",</w:t>
             </w:r>
           </w:p>
           <w:p>
@@ -5475,25 +4727,7 @@
                 <w:szCs w:val="20"/>
               </w:rPr>
               <w:tab/>
-              <w:t>"</w:t>
-            </w:r>
-            <w:proofErr w:type="spellStart"/>
-            <w:r>
-              <w:rPr>
-                <w:rFonts w:ascii="Courier New" w:eastAsia="Courier New" w:hAnsi="Courier New" w:cs="Courier New"/>
-                <w:sz w:val="20"/>
-                <w:szCs w:val="20"/>
-              </w:rPr>
-              <w:t>event_location</w:t>
-            </w:r>
-            <w:proofErr w:type="spellEnd"/>
-            <w:r>
-              <w:rPr>
-                <w:rFonts w:ascii="Courier New" w:eastAsia="Courier New" w:hAnsi="Courier New" w:cs="Courier New"/>
-                <w:sz w:val="20"/>
-                <w:szCs w:val="20"/>
-              </w:rPr>
-              <w:t>":"",</w:t>
+              <w:t>"event_location":"",</w:t>
             </w:r>
           </w:p>
           <w:p>
@@ -5549,25 +4783,7 @@
                 <w:szCs w:val="20"/>
               </w:rPr>
               <w:tab/>
-              <w:t>"</w:t>
-            </w:r>
-            <w:proofErr w:type="spellStart"/>
-            <w:r>
-              <w:rPr>
-                <w:rFonts w:ascii="Courier New" w:eastAsia="Courier New" w:hAnsi="Courier New" w:cs="Courier New"/>
-                <w:sz w:val="20"/>
-                <w:szCs w:val="20"/>
-              </w:rPr>
-              <w:t>event_description</w:t>
-            </w:r>
-            <w:proofErr w:type="spellEnd"/>
-            <w:r>
-              <w:rPr>
-                <w:rFonts w:ascii="Courier New" w:eastAsia="Courier New" w:hAnsi="Courier New" w:cs="Courier New"/>
-                <w:sz w:val="20"/>
-                <w:szCs w:val="20"/>
-              </w:rPr>
-              <w:t>":"",</w:t>
+              <w:t>"event_description":"",</w:t>
             </w:r>
           </w:p>
           <w:p>
@@ -5623,35 +4839,7 @@
                 <w:szCs w:val="20"/>
               </w:rPr>
               <w:tab/>
-              <w:t>"</w:t>
-            </w:r>
-            <w:proofErr w:type="spellStart"/>
-            <w:r>
-              <w:rPr>
-                <w:rFonts w:ascii="Courier New" w:eastAsia="Courier New" w:hAnsi="Courier New" w:cs="Courier New"/>
-                <w:sz w:val="20"/>
-                <w:szCs w:val="20"/>
-              </w:rPr>
-              <w:t>event_categoryId</w:t>
-            </w:r>
-            <w:proofErr w:type="spellEnd"/>
-            <w:proofErr w:type="gramStart"/>
-            <w:r>
-              <w:rPr>
-                <w:rFonts w:ascii="Courier New" w:eastAsia="Courier New" w:hAnsi="Courier New" w:cs="Courier New"/>
-                <w:sz w:val="20"/>
-                <w:szCs w:val="20"/>
-              </w:rPr>
-              <w:t>":[</w:t>
-            </w:r>
-            <w:proofErr w:type="gramEnd"/>
-            <w:r>
-              <w:rPr>
-                <w:rFonts w:ascii="Courier New" w:eastAsia="Courier New" w:hAnsi="Courier New" w:cs="Courier New"/>
-                <w:sz w:val="20"/>
-                <w:szCs w:val="20"/>
-              </w:rPr>
-              <w:t>"",""],</w:t>
+              <w:t>"event_categoryId":["",""],</w:t>
             </w:r>
           </w:p>
           <w:p>
@@ -5707,25 +4895,7 @@
                 <w:szCs w:val="20"/>
               </w:rPr>
               <w:tab/>
-              <w:t>"</w:t>
-            </w:r>
-            <w:proofErr w:type="spellStart"/>
-            <w:r>
-              <w:rPr>
-                <w:rFonts w:ascii="Courier New" w:eastAsia="Courier New" w:hAnsi="Courier New" w:cs="Courier New"/>
-                <w:sz w:val="20"/>
-                <w:szCs w:val="20"/>
-              </w:rPr>
-              <w:t>event_categoryName</w:t>
-            </w:r>
-            <w:proofErr w:type="spellEnd"/>
-            <w:r>
-              <w:rPr>
-                <w:rFonts w:ascii="Courier New" w:eastAsia="Courier New" w:hAnsi="Courier New" w:cs="Courier New"/>
-                <w:sz w:val="20"/>
-                <w:szCs w:val="20"/>
-              </w:rPr>
-              <w:t>":"",</w:t>
+              <w:t>"event_categoryName":"",</w:t>
             </w:r>
           </w:p>
           <w:p>
@@ -5781,25 +4951,7 @@
                 <w:szCs w:val="20"/>
               </w:rPr>
               <w:tab/>
-              <w:t>"</w:t>
-            </w:r>
-            <w:proofErr w:type="spellStart"/>
-            <w:r>
-              <w:rPr>
-                <w:rFonts w:ascii="Courier New" w:eastAsia="Courier New" w:hAnsi="Courier New" w:cs="Courier New"/>
-                <w:sz w:val="20"/>
-                <w:szCs w:val="20"/>
-              </w:rPr>
-              <w:t>event_time</w:t>
-            </w:r>
-            <w:proofErr w:type="spellEnd"/>
-            <w:r>
-              <w:rPr>
-                <w:rFonts w:ascii="Courier New" w:eastAsia="Courier New" w:hAnsi="Courier New" w:cs="Courier New"/>
-                <w:sz w:val="20"/>
-                <w:szCs w:val="20"/>
-              </w:rPr>
-              <w:t>":"",</w:t>
+              <w:t>"event_time":"",</w:t>
             </w:r>
           </w:p>
           <w:p>
@@ -5855,25 +5007,7 @@
                 <w:szCs w:val="20"/>
               </w:rPr>
               <w:tab/>
-              <w:t>"</w:t>
-            </w:r>
-            <w:proofErr w:type="spellStart"/>
-            <w:r>
-              <w:rPr>
-                <w:rFonts w:ascii="Courier New" w:eastAsia="Courier New" w:hAnsi="Courier New" w:cs="Courier New"/>
-                <w:sz w:val="20"/>
-                <w:szCs w:val="20"/>
-              </w:rPr>
-              <w:t>event_date</w:t>
-            </w:r>
-            <w:proofErr w:type="spellEnd"/>
-            <w:r>
-              <w:rPr>
-                <w:rFonts w:ascii="Courier New" w:eastAsia="Courier New" w:hAnsi="Courier New" w:cs="Courier New"/>
-                <w:sz w:val="20"/>
-                <w:szCs w:val="20"/>
-              </w:rPr>
-              <w:t>":"",</w:t>
+              <w:t>"event_date":"",</w:t>
             </w:r>
           </w:p>
           <w:p>
@@ -5929,25 +5063,7 @@
                 <w:szCs w:val="20"/>
               </w:rPr>
               <w:tab/>
-              <w:t>"</w:t>
-            </w:r>
-            <w:proofErr w:type="spellStart"/>
-            <w:r>
-              <w:rPr>
-                <w:rFonts w:ascii="Courier New" w:eastAsia="Courier New" w:hAnsi="Courier New" w:cs="Courier New"/>
-                <w:sz w:val="20"/>
-                <w:szCs w:val="20"/>
-              </w:rPr>
-              <w:t>pageNo</w:t>
-            </w:r>
-            <w:proofErr w:type="spellEnd"/>
-            <w:r>
-              <w:rPr>
-                <w:rFonts w:ascii="Courier New" w:eastAsia="Courier New" w:hAnsi="Courier New" w:cs="Courier New"/>
-                <w:sz w:val="20"/>
-                <w:szCs w:val="20"/>
-              </w:rPr>
-              <w:t>":"",</w:t>
+              <w:t>"pageNo":"",</w:t>
             </w:r>
           </w:p>
           <w:p>
@@ -6003,25 +5119,7 @@
                 <w:szCs w:val="20"/>
               </w:rPr>
               <w:tab/>
-              <w:t>"</w:t>
-            </w:r>
-            <w:proofErr w:type="spellStart"/>
-            <w:r>
-              <w:rPr>
-                <w:rFonts w:ascii="Courier New" w:eastAsia="Courier New" w:hAnsi="Courier New" w:cs="Courier New"/>
-                <w:sz w:val="20"/>
-                <w:szCs w:val="20"/>
-              </w:rPr>
-              <w:t>lastmodifytime</w:t>
-            </w:r>
-            <w:proofErr w:type="spellEnd"/>
-            <w:r>
-              <w:rPr>
-                <w:rFonts w:ascii="Courier New" w:eastAsia="Courier New" w:hAnsi="Courier New" w:cs="Courier New"/>
-                <w:sz w:val="20"/>
-                <w:szCs w:val="20"/>
-              </w:rPr>
-              <w:t>":""</w:t>
+              <w:t>"lastmodifytime":""</w:t>
             </w:r>
           </w:p>
           <w:p>
@@ -6203,15 +5301,7 @@
               <w:t xml:space="preserve">Cipher:  </w:t>
             </w:r>
             <w:r>
-              <w:t xml:space="preserve">md5 (secret. </w:t>
-            </w:r>
-            <w:proofErr w:type="gramStart"/>
-            <w:r>
-              <w:t>”sequence</w:t>
-            </w:r>
-            <w:proofErr w:type="gramEnd"/>
-            <w:r>
-              <w:t xml:space="preserve"> in which you pass parameters”)</w:t>
+              <w:t>md5 (secret. ”sequence in which you pass parameters”)</w:t>
             </w:r>
           </w:p>
         </w:tc>
@@ -6284,16 +5374,8 @@
               <w:rPr>
                 <w:b/>
               </w:rPr>
-              <w:t xml:space="preserve">function –  </w:t>
-            </w:r>
-            <w:proofErr w:type="spellStart"/>
-            <w:r>
-              <w:rPr>
-                <w:b/>
-              </w:rPr>
-              <w:t>getSubscribedEvents</w:t>
-            </w:r>
-            <w:proofErr w:type="spellEnd"/>
+              <w:t>function –  getSubscribedEvents</w:t>
+            </w:r>
           </w:p>
         </w:tc>
         <w:tc>
@@ -6436,33 +5518,18 @@
             </w:tcMar>
           </w:tcPr>
           <w:p>
-            <w:proofErr w:type="spellStart"/>
-            <w:r>
-              <w:t>userId</w:t>
-            </w:r>
-            <w:proofErr w:type="spellEnd"/>
-            <w:r>
-              <w:t>,</w:t>
-            </w:r>
-          </w:p>
-          <w:p>
-            <w:proofErr w:type="spellStart"/>
-            <w:r>
-              <w:t>pageNo</w:t>
-            </w:r>
-            <w:proofErr w:type="spellEnd"/>
-            <w:r>
-              <w:t>,</w:t>
-            </w:r>
-          </w:p>
-          <w:p>
-            <w:proofErr w:type="spellStart"/>
-            <w:r>
-              <w:t>lastmodifytime</w:t>
-            </w:r>
-            <w:proofErr w:type="spellEnd"/>
-            <w:r>
-              <w:t xml:space="preserve"> or timestamp</w:t>
+            <w:r>
+              <w:t>userId,</w:t>
+            </w:r>
+          </w:p>
+          <w:p>
+            <w:r>
+              <w:t>pageNo,</w:t>
+            </w:r>
+          </w:p>
+          <w:p>
+            <w:r>
+              <w:t>lastmodifytime or timestamp</w:t>
             </w:r>
           </w:p>
         </w:tc>
@@ -6558,28 +5625,13 @@
             </w:tcMar>
           </w:tcPr>
           <w:p>
-            <w:proofErr w:type="spellStart"/>
-            <w:proofErr w:type="gramStart"/>
-            <w:r>
-              <w:t>responseCode</w:t>
-            </w:r>
-            <w:proofErr w:type="spellEnd"/>
-            <w:r>
-              <w:t xml:space="preserve"> :</w:t>
-            </w:r>
-            <w:proofErr w:type="gramEnd"/>
-            <w:r>
-              <w:t xml:space="preserve"> 200</w:t>
-            </w:r>
-          </w:p>
-          <w:p>
-            <w:proofErr w:type="spellStart"/>
-            <w:r>
-              <w:t>responseMessage</w:t>
-            </w:r>
-            <w:proofErr w:type="spellEnd"/>
-            <w:r>
-              <w:t>: Location show successfully.</w:t>
+            <w:r>
+              <w:t>responseCode : 200</w:t>
+            </w:r>
+          </w:p>
+          <w:p>
+            <w:r>
+              <w:t>responseMessage: Location show successfully.</w:t>
             </w:r>
           </w:p>
         </w:tc>
@@ -6627,28 +5679,13 @@
             </w:tcMar>
           </w:tcPr>
           <w:p>
-            <w:proofErr w:type="spellStart"/>
-            <w:proofErr w:type="gramStart"/>
-            <w:r>
-              <w:t>responseCode</w:t>
-            </w:r>
-            <w:proofErr w:type="spellEnd"/>
-            <w:r>
-              <w:t xml:space="preserve"> :</w:t>
-            </w:r>
-            <w:proofErr w:type="gramEnd"/>
-            <w:r>
-              <w:t xml:space="preserve"> 400</w:t>
-            </w:r>
-          </w:p>
-          <w:p>
-            <w:proofErr w:type="spellStart"/>
-            <w:r>
-              <w:t>responseMessage</w:t>
-            </w:r>
-            <w:proofErr w:type="spellEnd"/>
-            <w:r>
-              <w:t>: Location not show successfully.</w:t>
+            <w:r>
+              <w:t>responseCode : 400</w:t>
+            </w:r>
+          </w:p>
+          <w:p>
+            <w:r>
+              <w:t>responseMessage: Location not show successfully.</w:t>
             </w:r>
           </w:p>
         </w:tc>
@@ -6792,13 +5829,6 @@
                 <w:szCs w:val="20"/>
               </w:rPr>
               <w:tab/>
-            </w:r>
-            <w:r>
-              <w:rPr>
-                <w:rFonts w:ascii="Courier New" w:eastAsia="Courier New" w:hAnsi="Courier New" w:cs="Courier New"/>
-                <w:sz w:val="20"/>
-                <w:szCs w:val="20"/>
-              </w:rPr>
               <w:t>"event": [</w:t>
             </w:r>
           </w:p>
@@ -6895,25 +5925,7 @@
                 <w:szCs w:val="20"/>
               </w:rPr>
               <w:tab/>
-              <w:t xml:space="preserve">       "</w:t>
-            </w:r>
-            <w:proofErr w:type="spellStart"/>
-            <w:r>
-              <w:rPr>
-                <w:rFonts w:ascii="Courier New" w:eastAsia="Courier New" w:hAnsi="Courier New" w:cs="Courier New"/>
-                <w:sz w:val="20"/>
-                <w:szCs w:val="20"/>
-              </w:rPr>
-              <w:t>subscription_Id</w:t>
-            </w:r>
-            <w:proofErr w:type="spellEnd"/>
-            <w:r>
-              <w:rPr>
-                <w:rFonts w:ascii="Courier New" w:eastAsia="Courier New" w:hAnsi="Courier New" w:cs="Courier New"/>
-                <w:sz w:val="20"/>
-                <w:szCs w:val="20"/>
-              </w:rPr>
-              <w:t>":"",</w:t>
+              <w:t xml:space="preserve">       "subscription_Id":"",</w:t>
             </w:r>
           </w:p>
           <w:p>
@@ -6969,25 +5981,7 @@
                 <w:szCs w:val="20"/>
               </w:rPr>
               <w:tab/>
-              <w:t>"</w:t>
-            </w:r>
-            <w:proofErr w:type="spellStart"/>
-            <w:r>
-              <w:rPr>
-                <w:rFonts w:ascii="Courier New" w:eastAsia="Courier New" w:hAnsi="Courier New" w:cs="Courier New"/>
-                <w:sz w:val="20"/>
-                <w:szCs w:val="20"/>
-              </w:rPr>
-              <w:t>event_Id</w:t>
-            </w:r>
-            <w:proofErr w:type="spellEnd"/>
-            <w:r>
-              <w:rPr>
-                <w:rFonts w:ascii="Courier New" w:eastAsia="Courier New" w:hAnsi="Courier New" w:cs="Courier New"/>
-                <w:sz w:val="20"/>
-                <w:szCs w:val="20"/>
-              </w:rPr>
-              <w:t>": "",</w:t>
+              <w:t>"event_Id": "",</w:t>
             </w:r>
           </w:p>
           <w:p>
@@ -7043,25 +6037,7 @@
                 <w:szCs w:val="20"/>
               </w:rPr>
               <w:tab/>
-              <w:t>"</w:t>
-            </w:r>
-            <w:proofErr w:type="spellStart"/>
-            <w:r>
-              <w:rPr>
-                <w:rFonts w:ascii="Courier New" w:eastAsia="Courier New" w:hAnsi="Courier New" w:cs="Courier New"/>
-                <w:sz w:val="20"/>
-                <w:szCs w:val="20"/>
-              </w:rPr>
-              <w:t>event_name</w:t>
-            </w:r>
-            <w:proofErr w:type="spellEnd"/>
-            <w:r>
-              <w:rPr>
-                <w:rFonts w:ascii="Courier New" w:eastAsia="Courier New" w:hAnsi="Courier New" w:cs="Courier New"/>
-                <w:sz w:val="20"/>
-                <w:szCs w:val="20"/>
-              </w:rPr>
-              <w:t>": "",</w:t>
+              <w:t>"event_name": "",</w:t>
             </w:r>
           </w:p>
           <w:p>
@@ -7117,25 +6093,7 @@
                 <w:szCs w:val="20"/>
               </w:rPr>
               <w:tab/>
-              <w:t>"</w:t>
-            </w:r>
-            <w:proofErr w:type="spellStart"/>
-            <w:r>
-              <w:rPr>
-                <w:rFonts w:ascii="Courier New" w:eastAsia="Courier New" w:hAnsi="Courier New" w:cs="Courier New"/>
-                <w:sz w:val="20"/>
-                <w:szCs w:val="20"/>
-              </w:rPr>
-              <w:t>event_location</w:t>
-            </w:r>
-            <w:proofErr w:type="spellEnd"/>
-            <w:r>
-              <w:rPr>
-                <w:rFonts w:ascii="Courier New" w:eastAsia="Courier New" w:hAnsi="Courier New" w:cs="Courier New"/>
-                <w:sz w:val="20"/>
-                <w:szCs w:val="20"/>
-              </w:rPr>
-              <w:t>":"",</w:t>
+              <w:t>"event_location":"",</w:t>
             </w:r>
           </w:p>
           <w:p>
@@ -7191,25 +6149,7 @@
                 <w:szCs w:val="20"/>
               </w:rPr>
               <w:tab/>
-              <w:t>"</w:t>
-            </w:r>
-            <w:proofErr w:type="spellStart"/>
-            <w:r>
-              <w:rPr>
-                <w:rFonts w:ascii="Courier New" w:eastAsia="Courier New" w:hAnsi="Courier New" w:cs="Courier New"/>
-                <w:sz w:val="20"/>
-                <w:szCs w:val="20"/>
-              </w:rPr>
-              <w:t>event_description</w:t>
-            </w:r>
-            <w:proofErr w:type="spellEnd"/>
-            <w:r>
-              <w:rPr>
-                <w:rFonts w:ascii="Courier New" w:eastAsia="Courier New" w:hAnsi="Courier New" w:cs="Courier New"/>
-                <w:sz w:val="20"/>
-                <w:szCs w:val="20"/>
-              </w:rPr>
-              <w:t>":"",</w:t>
+              <w:t>"event_description":"",</w:t>
             </w:r>
           </w:p>
           <w:p>
@@ -7265,35 +6205,7 @@
                 <w:szCs w:val="20"/>
               </w:rPr>
               <w:tab/>
-              <w:t>"</w:t>
-            </w:r>
-            <w:proofErr w:type="spellStart"/>
-            <w:r>
-              <w:rPr>
-                <w:rFonts w:ascii="Courier New" w:eastAsia="Courier New" w:hAnsi="Courier New" w:cs="Courier New"/>
-                <w:sz w:val="20"/>
-                <w:szCs w:val="20"/>
-              </w:rPr>
-              <w:t>event_categoryId</w:t>
-            </w:r>
-            <w:proofErr w:type="spellEnd"/>
-            <w:proofErr w:type="gramStart"/>
-            <w:r>
-              <w:rPr>
-                <w:rFonts w:ascii="Courier New" w:eastAsia="Courier New" w:hAnsi="Courier New" w:cs="Courier New"/>
-                <w:sz w:val="20"/>
-                <w:szCs w:val="20"/>
-              </w:rPr>
-              <w:t>":[</w:t>
-            </w:r>
-            <w:proofErr w:type="gramEnd"/>
-            <w:r>
-              <w:rPr>
-                <w:rFonts w:ascii="Courier New" w:eastAsia="Courier New" w:hAnsi="Courier New" w:cs="Courier New"/>
-                <w:sz w:val="20"/>
-                <w:szCs w:val="20"/>
-              </w:rPr>
-              <w:t>"",""],</w:t>
+              <w:t>"event_categoryId":["",""],</w:t>
             </w:r>
           </w:p>
           <w:p>
@@ -7349,25 +6261,7 @@
                 <w:szCs w:val="20"/>
               </w:rPr>
               <w:tab/>
-              <w:t>"</w:t>
-            </w:r>
-            <w:proofErr w:type="spellStart"/>
-            <w:r>
-              <w:rPr>
-                <w:rFonts w:ascii="Courier New" w:eastAsia="Courier New" w:hAnsi="Courier New" w:cs="Courier New"/>
-                <w:sz w:val="20"/>
-                <w:szCs w:val="20"/>
-              </w:rPr>
-              <w:t>event_categoryName</w:t>
-            </w:r>
-            <w:proofErr w:type="spellEnd"/>
-            <w:r>
-              <w:rPr>
-                <w:rFonts w:ascii="Courier New" w:eastAsia="Courier New" w:hAnsi="Courier New" w:cs="Courier New"/>
-                <w:sz w:val="20"/>
-                <w:szCs w:val="20"/>
-              </w:rPr>
-              <w:t>":"",</w:t>
+              <w:t>"event_categoryName":"",</w:t>
             </w:r>
           </w:p>
           <w:p>
@@ -7423,25 +6317,7 @@
                 <w:szCs w:val="20"/>
               </w:rPr>
               <w:tab/>
-              <w:t>"</w:t>
-            </w:r>
-            <w:proofErr w:type="spellStart"/>
-            <w:r>
-              <w:rPr>
-                <w:rFonts w:ascii="Courier New" w:eastAsia="Courier New" w:hAnsi="Courier New" w:cs="Courier New"/>
-                <w:sz w:val="20"/>
-                <w:szCs w:val="20"/>
-              </w:rPr>
-              <w:t>event_time</w:t>
-            </w:r>
-            <w:proofErr w:type="spellEnd"/>
-            <w:r>
-              <w:rPr>
-                <w:rFonts w:ascii="Courier New" w:eastAsia="Courier New" w:hAnsi="Courier New" w:cs="Courier New"/>
-                <w:sz w:val="20"/>
-                <w:szCs w:val="20"/>
-              </w:rPr>
-              <w:t>":"",</w:t>
+              <w:t>"event_time":"",</w:t>
             </w:r>
           </w:p>
           <w:p>
@@ -7497,25 +6373,7 @@
                 <w:szCs w:val="20"/>
               </w:rPr>
               <w:tab/>
-              <w:t>"</w:t>
-            </w:r>
-            <w:proofErr w:type="spellStart"/>
-            <w:r>
-              <w:rPr>
-                <w:rFonts w:ascii="Courier New" w:eastAsia="Courier New" w:hAnsi="Courier New" w:cs="Courier New"/>
-                <w:sz w:val="20"/>
-                <w:szCs w:val="20"/>
-              </w:rPr>
-              <w:t>event_date</w:t>
-            </w:r>
-            <w:proofErr w:type="spellEnd"/>
-            <w:r>
-              <w:rPr>
-                <w:rFonts w:ascii="Courier New" w:eastAsia="Courier New" w:hAnsi="Courier New" w:cs="Courier New"/>
-                <w:sz w:val="20"/>
-                <w:szCs w:val="20"/>
-              </w:rPr>
-              <w:t>":"",</w:t>
+              <w:t>"event_date":"",</w:t>
             </w:r>
           </w:p>
           <w:p>
@@ -7571,25 +6429,7 @@
                 <w:szCs w:val="20"/>
               </w:rPr>
               <w:tab/>
-              <w:t>"</w:t>
-            </w:r>
-            <w:proofErr w:type="spellStart"/>
-            <w:r>
-              <w:rPr>
-                <w:rFonts w:ascii="Courier New" w:eastAsia="Courier New" w:hAnsi="Courier New" w:cs="Courier New"/>
-                <w:sz w:val="20"/>
-                <w:szCs w:val="20"/>
-              </w:rPr>
-              <w:t>pageNo</w:t>
-            </w:r>
-            <w:proofErr w:type="spellEnd"/>
-            <w:r>
-              <w:rPr>
-                <w:rFonts w:ascii="Courier New" w:eastAsia="Courier New" w:hAnsi="Courier New" w:cs="Courier New"/>
-                <w:sz w:val="20"/>
-                <w:szCs w:val="20"/>
-              </w:rPr>
-              <w:t>":"",</w:t>
+              <w:t>"pageNo":"",</w:t>
             </w:r>
           </w:p>
           <w:p>
@@ -7645,25 +6485,7 @@
                 <w:szCs w:val="20"/>
               </w:rPr>
               <w:tab/>
-              <w:t>"</w:t>
-            </w:r>
-            <w:proofErr w:type="spellStart"/>
-            <w:r>
-              <w:rPr>
-                <w:rFonts w:ascii="Courier New" w:eastAsia="Courier New" w:hAnsi="Courier New" w:cs="Courier New"/>
-                <w:sz w:val="20"/>
-                <w:szCs w:val="20"/>
-              </w:rPr>
-              <w:t>lastmodifytime</w:t>
-            </w:r>
-            <w:proofErr w:type="spellEnd"/>
-            <w:r>
-              <w:rPr>
-                <w:rFonts w:ascii="Courier New" w:eastAsia="Courier New" w:hAnsi="Courier New" w:cs="Courier New"/>
-                <w:sz w:val="20"/>
-                <w:szCs w:val="20"/>
-              </w:rPr>
-              <w:t>":""</w:t>
+              <w:t>"lastmodifytime":""</w:t>
             </w:r>
           </w:p>
           <w:p>
@@ -7867,15 +6689,7 @@
               <w:t xml:space="preserve">Cipher:  </w:t>
             </w:r>
             <w:r>
-              <w:t xml:space="preserve">md5 (secret. </w:t>
-            </w:r>
-            <w:proofErr w:type="gramStart"/>
-            <w:r>
-              <w:t>”sequence</w:t>
-            </w:r>
-            <w:proofErr w:type="gramEnd"/>
-            <w:r>
-              <w:t xml:space="preserve"> in which you pass parameters”)</w:t>
+              <w:t>md5 (secret. ”sequence in which you pass parameters”)</w:t>
             </w:r>
           </w:p>
         </w:tc>
@@ -7951,16 +6765,8 @@
               <w:rPr>
                 <w:b/>
               </w:rPr>
-              <w:t xml:space="preserve">function –  </w:t>
-            </w:r>
-            <w:proofErr w:type="spellStart"/>
-            <w:r>
-              <w:rPr>
-                <w:b/>
-              </w:rPr>
-              <w:t>getReminderEvents</w:t>
-            </w:r>
-            <w:proofErr w:type="spellEnd"/>
+              <w:t>function –  getReminderEvents</w:t>
+            </w:r>
           </w:p>
         </w:tc>
         <w:tc>
@@ -8103,33 +6909,18 @@
             </w:tcMar>
           </w:tcPr>
           <w:p>
-            <w:proofErr w:type="spellStart"/>
-            <w:r>
-              <w:t>userId</w:t>
-            </w:r>
-            <w:proofErr w:type="spellEnd"/>
-            <w:r>
-              <w:t>,</w:t>
-            </w:r>
-          </w:p>
-          <w:p>
-            <w:proofErr w:type="spellStart"/>
-            <w:r>
-              <w:t>pageNo</w:t>
-            </w:r>
-            <w:proofErr w:type="spellEnd"/>
-            <w:r>
-              <w:t>,</w:t>
-            </w:r>
-          </w:p>
-          <w:p>
-            <w:proofErr w:type="spellStart"/>
-            <w:r>
-              <w:t>lastmodifytime</w:t>
-            </w:r>
-            <w:proofErr w:type="spellEnd"/>
-            <w:r>
-              <w:t xml:space="preserve"> or timestamp</w:t>
+            <w:r>
+              <w:t>userId,</w:t>
+            </w:r>
+          </w:p>
+          <w:p>
+            <w:r>
+              <w:t>pageNo,</w:t>
+            </w:r>
+          </w:p>
+          <w:p>
+            <w:r>
+              <w:t>lastmodifytime or timestamp</w:t>
             </w:r>
           </w:p>
         </w:tc>
@@ -8225,28 +7016,13 @@
             </w:tcMar>
           </w:tcPr>
           <w:p>
-            <w:proofErr w:type="spellStart"/>
-            <w:proofErr w:type="gramStart"/>
-            <w:r>
-              <w:t>responseCode</w:t>
-            </w:r>
-            <w:proofErr w:type="spellEnd"/>
-            <w:r>
-              <w:t xml:space="preserve"> :</w:t>
-            </w:r>
-            <w:proofErr w:type="gramEnd"/>
-            <w:r>
-              <w:t xml:space="preserve"> 200</w:t>
-            </w:r>
-          </w:p>
-          <w:p>
-            <w:proofErr w:type="spellStart"/>
-            <w:r>
-              <w:t>responseMessage</w:t>
-            </w:r>
-            <w:proofErr w:type="spellEnd"/>
-            <w:r>
-              <w:t>: Profile pic set successfully.</w:t>
+            <w:r>
+              <w:t>responseCode : 200</w:t>
+            </w:r>
+          </w:p>
+          <w:p>
+            <w:r>
+              <w:t>responseMessage: Profile pic set successfully.</w:t>
             </w:r>
           </w:p>
           <w:p/>
@@ -8296,28 +7072,13 @@
             </w:tcMar>
           </w:tcPr>
           <w:p>
-            <w:proofErr w:type="spellStart"/>
-            <w:proofErr w:type="gramStart"/>
-            <w:r>
-              <w:t>responseCode</w:t>
-            </w:r>
-            <w:proofErr w:type="spellEnd"/>
-            <w:r>
-              <w:t xml:space="preserve"> :</w:t>
-            </w:r>
-            <w:proofErr w:type="gramEnd"/>
-            <w:r>
-              <w:t xml:space="preserve"> 400</w:t>
-            </w:r>
-          </w:p>
-          <w:p>
-            <w:proofErr w:type="spellStart"/>
-            <w:r>
-              <w:t>responseMessage</w:t>
-            </w:r>
-            <w:proofErr w:type="spellEnd"/>
-            <w:r>
-              <w:t>: Profile pic not set successfully.</w:t>
+            <w:r>
+              <w:t>responseCode : 400</w:t>
+            </w:r>
+          </w:p>
+          <w:p>
+            <w:r>
+              <w:t>responseMessage: Profile pic not set successfully.</w:t>
             </w:r>
           </w:p>
         </w:tc>
@@ -8557,25 +7318,7 @@
                 <w:szCs w:val="20"/>
               </w:rPr>
               <w:tab/>
-              <w:t xml:space="preserve">    "</w:t>
-            </w:r>
-            <w:proofErr w:type="spellStart"/>
-            <w:r>
-              <w:rPr>
-                <w:rFonts w:ascii="Courier New" w:eastAsia="Courier New" w:hAnsi="Courier New" w:cs="Courier New"/>
-                <w:sz w:val="20"/>
-                <w:szCs w:val="20"/>
-              </w:rPr>
-              <w:t>reminder_Id</w:t>
-            </w:r>
-            <w:proofErr w:type="spellEnd"/>
-            <w:r>
-              <w:rPr>
-                <w:rFonts w:ascii="Courier New" w:eastAsia="Courier New" w:hAnsi="Courier New" w:cs="Courier New"/>
-                <w:sz w:val="20"/>
-                <w:szCs w:val="20"/>
-              </w:rPr>
-              <w:t>":"",</w:t>
+              <w:t xml:space="preserve">    "reminder_Id":"",</w:t>
             </w:r>
           </w:p>
           <w:p>
@@ -8631,25 +7374,7 @@
                 <w:szCs w:val="20"/>
               </w:rPr>
               <w:tab/>
-              <w:t>"</w:t>
-            </w:r>
-            <w:proofErr w:type="spellStart"/>
-            <w:r>
-              <w:rPr>
-                <w:rFonts w:ascii="Courier New" w:eastAsia="Courier New" w:hAnsi="Courier New" w:cs="Courier New"/>
-                <w:sz w:val="20"/>
-                <w:szCs w:val="20"/>
-              </w:rPr>
-              <w:t>event_Id</w:t>
-            </w:r>
-            <w:proofErr w:type="spellEnd"/>
-            <w:r>
-              <w:rPr>
-                <w:rFonts w:ascii="Courier New" w:eastAsia="Courier New" w:hAnsi="Courier New" w:cs="Courier New"/>
-                <w:sz w:val="20"/>
-                <w:szCs w:val="20"/>
-              </w:rPr>
-              <w:t>": "",</w:t>
+              <w:t>"event_Id": "",</w:t>
             </w:r>
           </w:p>
           <w:p>
@@ -8705,25 +7430,7 @@
                 <w:szCs w:val="20"/>
               </w:rPr>
               <w:tab/>
-              <w:t>"</w:t>
-            </w:r>
-            <w:proofErr w:type="spellStart"/>
-            <w:r>
-              <w:rPr>
-                <w:rFonts w:ascii="Courier New" w:eastAsia="Courier New" w:hAnsi="Courier New" w:cs="Courier New"/>
-                <w:sz w:val="20"/>
-                <w:szCs w:val="20"/>
-              </w:rPr>
-              <w:t>event_name</w:t>
-            </w:r>
-            <w:proofErr w:type="spellEnd"/>
-            <w:r>
-              <w:rPr>
-                <w:rFonts w:ascii="Courier New" w:eastAsia="Courier New" w:hAnsi="Courier New" w:cs="Courier New"/>
-                <w:sz w:val="20"/>
-                <w:szCs w:val="20"/>
-              </w:rPr>
-              <w:t>": "",</w:t>
+              <w:t>"event_name": "",</w:t>
             </w:r>
           </w:p>
           <w:p>
@@ -8779,25 +7486,7 @@
                 <w:szCs w:val="20"/>
               </w:rPr>
               <w:tab/>
-              <w:t>"</w:t>
-            </w:r>
-            <w:proofErr w:type="spellStart"/>
-            <w:r>
-              <w:rPr>
-                <w:rFonts w:ascii="Courier New" w:eastAsia="Courier New" w:hAnsi="Courier New" w:cs="Courier New"/>
-                <w:sz w:val="20"/>
-                <w:szCs w:val="20"/>
-              </w:rPr>
-              <w:t>event_location</w:t>
-            </w:r>
-            <w:proofErr w:type="spellEnd"/>
-            <w:r>
-              <w:rPr>
-                <w:rFonts w:ascii="Courier New" w:eastAsia="Courier New" w:hAnsi="Courier New" w:cs="Courier New"/>
-                <w:sz w:val="20"/>
-                <w:szCs w:val="20"/>
-              </w:rPr>
-              <w:t>":"",</w:t>
+              <w:t>"event_location":"",</w:t>
             </w:r>
           </w:p>
           <w:p>
@@ -8853,25 +7542,7 @@
                 <w:szCs w:val="20"/>
               </w:rPr>
               <w:tab/>
-              <w:t>"</w:t>
-            </w:r>
-            <w:proofErr w:type="spellStart"/>
-            <w:r>
-              <w:rPr>
-                <w:rFonts w:ascii="Courier New" w:eastAsia="Courier New" w:hAnsi="Courier New" w:cs="Courier New"/>
-                <w:sz w:val="20"/>
-                <w:szCs w:val="20"/>
-              </w:rPr>
-              <w:t>event_description</w:t>
-            </w:r>
-            <w:proofErr w:type="spellEnd"/>
-            <w:r>
-              <w:rPr>
-                <w:rFonts w:ascii="Courier New" w:eastAsia="Courier New" w:hAnsi="Courier New" w:cs="Courier New"/>
-                <w:sz w:val="20"/>
-                <w:szCs w:val="20"/>
-              </w:rPr>
-              <w:t>":"",</w:t>
+              <w:t>"event_description":"",</w:t>
             </w:r>
           </w:p>
           <w:p>
@@ -8927,35 +7598,7 @@
                 <w:szCs w:val="20"/>
               </w:rPr>
               <w:tab/>
-              <w:t>"</w:t>
-            </w:r>
-            <w:proofErr w:type="spellStart"/>
-            <w:r>
-              <w:rPr>
-                <w:rFonts w:ascii="Courier New" w:eastAsia="Courier New" w:hAnsi="Courier New" w:cs="Courier New"/>
-                <w:sz w:val="20"/>
-                <w:szCs w:val="20"/>
-              </w:rPr>
-              <w:t>event_categoryId</w:t>
-            </w:r>
-            <w:proofErr w:type="spellEnd"/>
-            <w:proofErr w:type="gramStart"/>
-            <w:r>
-              <w:rPr>
-                <w:rFonts w:ascii="Courier New" w:eastAsia="Courier New" w:hAnsi="Courier New" w:cs="Courier New"/>
-                <w:sz w:val="20"/>
-                <w:szCs w:val="20"/>
-              </w:rPr>
-              <w:t>":[</w:t>
-            </w:r>
-            <w:proofErr w:type="gramEnd"/>
-            <w:r>
-              <w:rPr>
-                <w:rFonts w:ascii="Courier New" w:eastAsia="Courier New" w:hAnsi="Courier New" w:cs="Courier New"/>
-                <w:sz w:val="20"/>
-                <w:szCs w:val="20"/>
-              </w:rPr>
-              <w:t>"",""],</w:t>
+              <w:t>"event_categoryId":["",""],</w:t>
             </w:r>
           </w:p>
           <w:p>
@@ -9011,25 +7654,7 @@
                 <w:szCs w:val="20"/>
               </w:rPr>
               <w:tab/>
-              <w:t>"</w:t>
-            </w:r>
-            <w:proofErr w:type="spellStart"/>
-            <w:r>
-              <w:rPr>
-                <w:rFonts w:ascii="Courier New" w:eastAsia="Courier New" w:hAnsi="Courier New" w:cs="Courier New"/>
-                <w:sz w:val="20"/>
-                <w:szCs w:val="20"/>
-              </w:rPr>
-              <w:t>event_categoryName</w:t>
-            </w:r>
-            <w:proofErr w:type="spellEnd"/>
-            <w:r>
-              <w:rPr>
-                <w:rFonts w:ascii="Courier New" w:eastAsia="Courier New" w:hAnsi="Courier New" w:cs="Courier New"/>
-                <w:sz w:val="20"/>
-                <w:szCs w:val="20"/>
-              </w:rPr>
-              <w:t>":"",</w:t>
+              <w:t>"event_categoryName":"",</w:t>
             </w:r>
           </w:p>
           <w:p>
@@ -9085,25 +7710,7 @@
                 <w:szCs w:val="20"/>
               </w:rPr>
               <w:tab/>
-              <w:t>"</w:t>
-            </w:r>
-            <w:proofErr w:type="spellStart"/>
-            <w:r>
-              <w:rPr>
-                <w:rFonts w:ascii="Courier New" w:eastAsia="Courier New" w:hAnsi="Courier New" w:cs="Courier New"/>
-                <w:sz w:val="20"/>
-                <w:szCs w:val="20"/>
-              </w:rPr>
-              <w:t>event_time</w:t>
-            </w:r>
-            <w:proofErr w:type="spellEnd"/>
-            <w:r>
-              <w:rPr>
-                <w:rFonts w:ascii="Courier New" w:eastAsia="Courier New" w:hAnsi="Courier New" w:cs="Courier New"/>
-                <w:sz w:val="20"/>
-                <w:szCs w:val="20"/>
-              </w:rPr>
-              <w:t>":"",</w:t>
+              <w:t>"event_time":"",</w:t>
             </w:r>
           </w:p>
           <w:p>
@@ -9159,25 +7766,7 @@
                 <w:szCs w:val="20"/>
               </w:rPr>
               <w:tab/>
-              <w:t>"</w:t>
-            </w:r>
-            <w:proofErr w:type="spellStart"/>
-            <w:r>
-              <w:rPr>
-                <w:rFonts w:ascii="Courier New" w:eastAsia="Courier New" w:hAnsi="Courier New" w:cs="Courier New"/>
-                <w:sz w:val="20"/>
-                <w:szCs w:val="20"/>
-              </w:rPr>
-              <w:t>event_date</w:t>
-            </w:r>
-            <w:proofErr w:type="spellEnd"/>
-            <w:r>
-              <w:rPr>
-                <w:rFonts w:ascii="Courier New" w:eastAsia="Courier New" w:hAnsi="Courier New" w:cs="Courier New"/>
-                <w:sz w:val="20"/>
-                <w:szCs w:val="20"/>
-              </w:rPr>
-              <w:t>":"",</w:t>
+              <w:t>"event_date":"",</w:t>
             </w:r>
           </w:p>
           <w:p>
@@ -9233,25 +7822,7 @@
                 <w:szCs w:val="20"/>
               </w:rPr>
               <w:tab/>
-              <w:t>"</w:t>
-            </w:r>
-            <w:proofErr w:type="spellStart"/>
-            <w:r>
-              <w:rPr>
-                <w:rFonts w:ascii="Courier New" w:eastAsia="Courier New" w:hAnsi="Courier New" w:cs="Courier New"/>
-                <w:sz w:val="20"/>
-                <w:szCs w:val="20"/>
-              </w:rPr>
-              <w:t>pageNo</w:t>
-            </w:r>
-            <w:proofErr w:type="spellEnd"/>
-            <w:r>
-              <w:rPr>
-                <w:rFonts w:ascii="Courier New" w:eastAsia="Courier New" w:hAnsi="Courier New" w:cs="Courier New"/>
-                <w:sz w:val="20"/>
-                <w:szCs w:val="20"/>
-              </w:rPr>
-              <w:t>":"",</w:t>
+              <w:t>"pageNo":"",</w:t>
             </w:r>
           </w:p>
           <w:p>
@@ -9307,25 +7878,7 @@
                 <w:szCs w:val="20"/>
               </w:rPr>
               <w:tab/>
-              <w:t>"</w:t>
-            </w:r>
-            <w:proofErr w:type="spellStart"/>
-            <w:r>
-              <w:rPr>
-                <w:rFonts w:ascii="Courier New" w:eastAsia="Courier New" w:hAnsi="Courier New" w:cs="Courier New"/>
-                <w:sz w:val="20"/>
-                <w:szCs w:val="20"/>
-              </w:rPr>
-              <w:t>lastmodifytime</w:t>
-            </w:r>
-            <w:proofErr w:type="spellEnd"/>
-            <w:r>
-              <w:rPr>
-                <w:rFonts w:ascii="Courier New" w:eastAsia="Courier New" w:hAnsi="Courier New" w:cs="Courier New"/>
-                <w:sz w:val="20"/>
-                <w:szCs w:val="20"/>
-              </w:rPr>
-              <w:t>":""</w:t>
+              <w:t>"lastmodifytime":""</w:t>
             </w:r>
           </w:p>
           <w:p>
@@ -9528,15 +8081,7 @@
               <w:t xml:space="preserve">Cipher:  </w:t>
             </w:r>
             <w:r>
-              <w:t xml:space="preserve">md5 (secret. </w:t>
-            </w:r>
-            <w:proofErr w:type="gramStart"/>
-            <w:r>
-              <w:t>”sequence</w:t>
-            </w:r>
-            <w:proofErr w:type="gramEnd"/>
-            <w:r>
-              <w:t xml:space="preserve"> in which you pass parameters”)</w:t>
+              <w:t>md5 (secret. ”sequence in which you pass parameters”)</w:t>
             </w:r>
           </w:p>
         </w:tc>
@@ -9610,16 +8155,8 @@
               <w:rPr>
                 <w:b/>
               </w:rPr>
-              <w:t xml:space="preserve">function –  </w:t>
-            </w:r>
-            <w:proofErr w:type="spellStart"/>
-            <w:r>
-              <w:rPr>
-                <w:b/>
-              </w:rPr>
-              <w:t>removeReminder</w:t>
-            </w:r>
-            <w:proofErr w:type="spellEnd"/>
+              <w:t>function –  removeReminder</w:t>
+            </w:r>
           </w:p>
         </w:tc>
         <w:tc>
@@ -9762,21 +8299,14 @@
             </w:tcMar>
           </w:tcPr>
           <w:p>
-            <w:proofErr w:type="spellStart"/>
-            <w:r>
-              <w:t>userId</w:t>
-            </w:r>
-            <w:proofErr w:type="spellEnd"/>
-            <w:r>
-              <w:t>,</w:t>
-            </w:r>
-          </w:p>
-          <w:p>
-            <w:proofErr w:type="spellStart"/>
+            <w:r>
+              <w:t>userId,</w:t>
+            </w:r>
+          </w:p>
+          <w:p>
             <w:r>
               <w:t>reminderId</w:t>
             </w:r>
-            <w:proofErr w:type="spellEnd"/>
           </w:p>
         </w:tc>
         <w:tc>
@@ -9871,28 +8401,13 @@
             </w:tcMar>
           </w:tcPr>
           <w:p>
-            <w:proofErr w:type="spellStart"/>
-            <w:proofErr w:type="gramStart"/>
-            <w:r>
-              <w:t>responseCode</w:t>
-            </w:r>
-            <w:proofErr w:type="spellEnd"/>
-            <w:r>
-              <w:t xml:space="preserve"> :</w:t>
-            </w:r>
-            <w:proofErr w:type="gramEnd"/>
-            <w:r>
-              <w:t xml:space="preserve"> 200</w:t>
-            </w:r>
-          </w:p>
-          <w:p>
-            <w:proofErr w:type="spellStart"/>
-            <w:r>
-              <w:t>responseMessage</w:t>
-            </w:r>
-            <w:proofErr w:type="spellEnd"/>
-            <w:r>
-              <w:t>: Following list show successfully.</w:t>
+            <w:r>
+              <w:t>responseCode : 200</w:t>
+            </w:r>
+          </w:p>
+          <w:p>
+            <w:r>
+              <w:t>responseMessage: Following list show successfully.</w:t>
             </w:r>
           </w:p>
         </w:tc>
@@ -9940,28 +8455,13 @@
             </w:tcMar>
           </w:tcPr>
           <w:p>
-            <w:proofErr w:type="spellStart"/>
-            <w:proofErr w:type="gramStart"/>
-            <w:r>
-              <w:t>responseCode</w:t>
-            </w:r>
-            <w:proofErr w:type="spellEnd"/>
-            <w:r>
-              <w:t xml:space="preserve"> :</w:t>
-            </w:r>
-            <w:proofErr w:type="gramEnd"/>
-            <w:r>
-              <w:t xml:space="preserve"> 400</w:t>
-            </w:r>
-          </w:p>
-          <w:p>
-            <w:proofErr w:type="spellStart"/>
-            <w:r>
-              <w:t>responseMessage</w:t>
-            </w:r>
-            <w:proofErr w:type="spellEnd"/>
-            <w:r>
-              <w:t>: Following list not show successfully.</w:t>
+            <w:r>
+              <w:t>responseCode : 400</w:t>
+            </w:r>
+          </w:p>
+          <w:p>
+            <w:r>
+              <w:t>responseMessage: Following list not show successfully.</w:t>
             </w:r>
           </w:p>
         </w:tc>
@@ -10032,15 +8532,7 @@
               <w:t xml:space="preserve">Cipher:  </w:t>
             </w:r>
             <w:r>
-              <w:t xml:space="preserve">md5 (secret. </w:t>
-            </w:r>
-            <w:proofErr w:type="gramStart"/>
-            <w:r>
-              <w:t>”sequence</w:t>
-            </w:r>
-            <w:proofErr w:type="gramEnd"/>
-            <w:r>
-              <w:t xml:space="preserve"> in which you pass parameters”)</w:t>
+              <w:t>md5 (secret. ”sequence in which you pass parameters”)</w:t>
             </w:r>
           </w:p>
         </w:tc>
@@ -10666,7 +9158,9 @@
       <w:tblInd w:w="0" w:type="dxa"/>
       <w:tblCellMar>
         <w:top w:w="0" w:type="dxa"/>
+        <w:left w:w="108" w:type="dxa"/>
         <w:bottom w:w="0" w:type="dxa"/>
+        <w:right w:w="108" w:type="dxa"/>
       </w:tblCellMar>
     </w:tblPr>
   </w:style>
@@ -10678,7 +9172,9 @@
       <w:tblInd w:w="0" w:type="dxa"/>
       <w:tblCellMar>
         <w:top w:w="0" w:type="dxa"/>
+        <w:left w:w="108" w:type="dxa"/>
         <w:bottom w:w="0" w:type="dxa"/>
+        <w:right w:w="108" w:type="dxa"/>
       </w:tblCellMar>
     </w:tblPr>
   </w:style>
@@ -10690,7 +9186,9 @@
       <w:tblInd w:w="0" w:type="dxa"/>
       <w:tblCellMar>
         <w:top w:w="0" w:type="dxa"/>
+        <w:left w:w="108" w:type="dxa"/>
         <w:bottom w:w="0" w:type="dxa"/>
+        <w:right w:w="108" w:type="dxa"/>
       </w:tblCellMar>
     </w:tblPr>
   </w:style>
@@ -10702,7 +9200,9 @@
       <w:tblInd w:w="0" w:type="dxa"/>
       <w:tblCellMar>
         <w:top w:w="0" w:type="dxa"/>
+        <w:left w:w="108" w:type="dxa"/>
         <w:bottom w:w="0" w:type="dxa"/>
+        <w:right w:w="108" w:type="dxa"/>
       </w:tblCellMar>
     </w:tblPr>
   </w:style>
@@ -10714,7 +9214,9 @@
       <w:tblInd w:w="0" w:type="dxa"/>
       <w:tblCellMar>
         <w:top w:w="0" w:type="dxa"/>
+        <w:left w:w="108" w:type="dxa"/>
         <w:bottom w:w="0" w:type="dxa"/>
+        <w:right w:w="108" w:type="dxa"/>
       </w:tblCellMar>
     </w:tblPr>
   </w:style>
@@ -10726,7 +9228,9 @@
       <w:tblInd w:w="0" w:type="dxa"/>
       <w:tblCellMar>
         <w:top w:w="0" w:type="dxa"/>
+        <w:left w:w="108" w:type="dxa"/>
         <w:bottom w:w="0" w:type="dxa"/>
+        <w:right w:w="108" w:type="dxa"/>
       </w:tblCellMar>
     </w:tblPr>
   </w:style>
@@ -10738,7 +9242,9 @@
       <w:tblInd w:w="0" w:type="dxa"/>
       <w:tblCellMar>
         <w:top w:w="0" w:type="dxa"/>
+        <w:left w:w="108" w:type="dxa"/>
         <w:bottom w:w="0" w:type="dxa"/>
+        <w:right w:w="108" w:type="dxa"/>
       </w:tblCellMar>
     </w:tblPr>
   </w:style>
@@ -10750,7 +9256,9 @@
       <w:tblInd w:w="0" w:type="dxa"/>
       <w:tblCellMar>
         <w:top w:w="0" w:type="dxa"/>
+        <w:left w:w="108" w:type="dxa"/>
         <w:bottom w:w="0" w:type="dxa"/>
+        <w:right w:w="108" w:type="dxa"/>
       </w:tblCellMar>
     </w:tblPr>
   </w:style>
@@ -10762,7 +9270,9 @@
       <w:tblInd w:w="0" w:type="dxa"/>
       <w:tblCellMar>
         <w:top w:w="0" w:type="dxa"/>
+        <w:left w:w="108" w:type="dxa"/>
         <w:bottom w:w="0" w:type="dxa"/>
+        <w:right w:w="108" w:type="dxa"/>
       </w:tblCellMar>
     </w:tblPr>
   </w:style>
@@ -10774,7 +9284,9 @@
       <w:tblInd w:w="0" w:type="dxa"/>
       <w:tblCellMar>
         <w:top w:w="0" w:type="dxa"/>
+        <w:left w:w="108" w:type="dxa"/>
         <w:bottom w:w="0" w:type="dxa"/>
+        <w:right w:w="108" w:type="dxa"/>
       </w:tblCellMar>
     </w:tblPr>
   </w:style>

</xml_diff>